<commit_message>
fix(knitwit-22): fixed Technical Specifications
</commit_message>
<xml_diff>
--- a/documentation/Техническое_Задание.docx
+++ b/documentation/Техническое_Задание.docx
@@ -526,6 +526,8 @@
         <w:br w:type="page"/>
       </w:r>
     </w:p>
+    <w:bookmarkStart w:id="1" w:name="_GoBack"/>
+    <w:bookmarkEnd w:id="1"/>
     <w:p>
       <w:pPr>
         <w:pStyle w:val="12"/>
@@ -549,22 +551,13 @@
       <w:r>
         <w:fldChar w:fldCharType="separate"/>
       </w:r>
-      <w:hyperlink w:anchor="_Toc161067521" w:history="1">
+      <w:hyperlink w:anchor="_Toc161136312" w:history="1">
         <w:r>
           <w:rPr>
             <w:rStyle w:val="afe"/>
             <w:noProof/>
           </w:rPr>
-          <w:t>1 Те</w:t>
-        </w:r>
-        <w:bookmarkStart w:id="1" w:name="_GoBack"/>
-        <w:bookmarkEnd w:id="1"/>
-        <w:r>
-          <w:rPr>
-            <w:rStyle w:val="afe"/>
-            <w:noProof/>
-          </w:rPr>
-          <w:t>рминология</w:t>
+          <w:t>1 Терминология</w:t>
         </w:r>
         <w:r>
           <w:rPr>
@@ -585,7 +578,7 @@
             <w:noProof/>
             <w:webHidden/>
           </w:rPr>
-          <w:instrText xml:space="preserve"> PAGEREF _Toc161067521 \h </w:instrText>
+          <w:instrText xml:space="preserve"> PAGEREF _Toc161136312 \h </w:instrText>
         </w:r>
         <w:r>
           <w:rPr>
@@ -629,7 +622,7 @@
           <w:szCs w:val="22"/>
         </w:rPr>
       </w:pPr>
-      <w:hyperlink w:anchor="_Toc161067522" w:history="1">
+      <w:hyperlink w:anchor="_Toc161136313" w:history="1">
         <w:r>
           <w:rPr>
             <w:rStyle w:val="afe"/>
@@ -656,7 +649,7 @@
             <w:noProof/>
             <w:webHidden/>
           </w:rPr>
-          <w:instrText xml:space="preserve"> PAGEREF _Toc161067522 \h </w:instrText>
+          <w:instrText xml:space="preserve"> PAGEREF _Toc161136313 \h </w:instrText>
         </w:r>
         <w:r>
           <w:rPr>
@@ -700,7 +693,7 @@
           <w:szCs w:val="22"/>
         </w:rPr>
       </w:pPr>
-      <w:hyperlink w:anchor="_Toc161067523" w:history="1">
+      <w:hyperlink w:anchor="_Toc161136314" w:history="1">
         <w:r>
           <w:rPr>
             <w:rStyle w:val="afe"/>
@@ -727,7 +720,7 @@
             <w:noProof/>
             <w:webHidden/>
           </w:rPr>
-          <w:instrText xml:space="preserve"> PAGEREF _Toc161067523 \h </w:instrText>
+          <w:instrText xml:space="preserve"> PAGEREF _Toc161136314 \h </w:instrText>
         </w:r>
         <w:r>
           <w:rPr>
@@ -771,7 +764,7 @@
           <w:szCs w:val="22"/>
         </w:rPr>
       </w:pPr>
-      <w:hyperlink w:anchor="_Toc161067524" w:history="1">
+      <w:hyperlink w:anchor="_Toc161136315" w:history="1">
         <w:r>
           <w:rPr>
             <w:rStyle w:val="afe"/>
@@ -798,7 +791,7 @@
             <w:noProof/>
             <w:webHidden/>
           </w:rPr>
-          <w:instrText xml:space="preserve"> PAGEREF _Toc161067524 \h </w:instrText>
+          <w:instrText xml:space="preserve"> PAGEREF _Toc161136315 \h </w:instrText>
         </w:r>
         <w:r>
           <w:rPr>
@@ -842,7 +835,7 @@
           <w:szCs w:val="22"/>
         </w:rPr>
       </w:pPr>
-      <w:hyperlink w:anchor="_Toc161067525" w:history="1">
+      <w:hyperlink w:anchor="_Toc161136316" w:history="1">
         <w:r>
           <w:rPr>
             <w:rStyle w:val="afe"/>
@@ -869,7 +862,7 @@
             <w:noProof/>
             <w:webHidden/>
           </w:rPr>
-          <w:instrText xml:space="preserve"> PAGEREF _Toc161067525 \h </w:instrText>
+          <w:instrText xml:space="preserve"> PAGEREF _Toc161136316 \h </w:instrText>
         </w:r>
         <w:r>
           <w:rPr>
@@ -913,13 +906,13 @@
           <w:szCs w:val="22"/>
         </w:rPr>
       </w:pPr>
-      <w:hyperlink w:anchor="_Toc161067526" w:history="1">
+      <w:hyperlink w:anchor="_Toc161136317" w:history="1">
         <w:r>
           <w:rPr>
             <w:rStyle w:val="afe"/>
             <w:noProof/>
           </w:rPr>
-          <w:t>2.4 Перечень документов, на основании которых создается система</w:t>
+          <w:t>2.4 Перечень документов, на основании которых создается приложение</w:t>
         </w:r>
         <w:r>
           <w:rPr>
@@ -940,7 +933,7 @@
             <w:noProof/>
             <w:webHidden/>
           </w:rPr>
-          <w:instrText xml:space="preserve"> PAGEREF _Toc161067526 \h </w:instrText>
+          <w:instrText xml:space="preserve"> PAGEREF _Toc161136317 \h </w:instrText>
         </w:r>
         <w:r>
           <w:rPr>
@@ -984,13 +977,13 @@
           <w:szCs w:val="22"/>
         </w:rPr>
       </w:pPr>
-      <w:hyperlink w:anchor="_Toc161067527" w:history="1">
+      <w:hyperlink w:anchor="_Toc161136318" w:history="1">
         <w:r>
           <w:rPr>
             <w:rStyle w:val="afe"/>
             <w:noProof/>
           </w:rPr>
-          <w:t>2.5 Плановые сроки начала и окончания работы по созданию автоматизированной системы</w:t>
+          <w:t>2.5 Плановые сроки начала и окончания работы по созданию приложения</w:t>
         </w:r>
         <w:r>
           <w:rPr>
@@ -1011,7 +1004,7 @@
             <w:noProof/>
             <w:webHidden/>
           </w:rPr>
-          <w:instrText xml:space="preserve"> PAGEREF _Toc161067527 \h </w:instrText>
+          <w:instrText xml:space="preserve"> PAGEREF _Toc161136318 \h </w:instrText>
         </w:r>
         <w:r>
           <w:rPr>
@@ -1055,13 +1048,13 @@
           <w:szCs w:val="22"/>
         </w:rPr>
       </w:pPr>
-      <w:hyperlink w:anchor="_Toc161067528" w:history="1">
+      <w:hyperlink w:anchor="_Toc161136319" w:history="1">
         <w:r>
           <w:rPr>
             <w:rStyle w:val="afe"/>
             <w:noProof/>
           </w:rPr>
-          <w:t>2.6 Порядок оформления и предъявления заказчику результатов работ по созданию системы</w:t>
+          <w:t>2.6 Порядок оформления и предъявления заказчику результатов работ по созданию приложения</w:t>
         </w:r>
         <w:r>
           <w:rPr>
@@ -1082,7 +1075,7 @@
             <w:noProof/>
             <w:webHidden/>
           </w:rPr>
-          <w:instrText xml:space="preserve"> PAGEREF _Toc161067528 \h </w:instrText>
+          <w:instrText xml:space="preserve"> PAGEREF _Toc161136319 \h </w:instrText>
         </w:r>
         <w:r>
           <w:rPr>
@@ -1126,7 +1119,7 @@
           <w:szCs w:val="22"/>
         </w:rPr>
       </w:pPr>
-      <w:hyperlink w:anchor="_Toc161067529" w:history="1">
+      <w:hyperlink w:anchor="_Toc161136320" w:history="1">
         <w:r>
           <w:rPr>
             <w:rStyle w:val="afe"/>
@@ -1153,7 +1146,7 @@
             <w:noProof/>
             <w:webHidden/>
           </w:rPr>
-          <w:instrText xml:space="preserve"> PAGEREF _Toc161067529 \h </w:instrText>
+          <w:instrText xml:space="preserve"> PAGEREF _Toc161136320 \h </w:instrText>
         </w:r>
         <w:r>
           <w:rPr>
@@ -1197,7 +1190,7 @@
           <w:szCs w:val="22"/>
         </w:rPr>
       </w:pPr>
-      <w:hyperlink w:anchor="_Toc161067530" w:history="1">
+      <w:hyperlink w:anchor="_Toc161136321" w:history="1">
         <w:r>
           <w:rPr>
             <w:rStyle w:val="afe"/>
@@ -1224,7 +1217,7 @@
             <w:noProof/>
             <w:webHidden/>
           </w:rPr>
-          <w:instrText xml:space="preserve"> PAGEREF _Toc161067530 \h </w:instrText>
+          <w:instrText xml:space="preserve"> PAGEREF _Toc161136321 \h </w:instrText>
         </w:r>
         <w:r>
           <w:rPr>
@@ -1268,7 +1261,7 @@
           <w:szCs w:val="22"/>
         </w:rPr>
       </w:pPr>
-      <w:hyperlink w:anchor="_Toc161067531" w:history="1">
+      <w:hyperlink w:anchor="_Toc161136322" w:history="1">
         <w:r>
           <w:rPr>
             <w:rStyle w:val="afe"/>
@@ -1295,7 +1288,7 @@
             <w:noProof/>
             <w:webHidden/>
           </w:rPr>
-          <w:instrText xml:space="preserve"> PAGEREF _Toc161067531 \h </w:instrText>
+          <w:instrText xml:space="preserve"> PAGEREF _Toc161136322 \h </w:instrText>
         </w:r>
         <w:r>
           <w:rPr>
@@ -1339,7 +1332,7 @@
           <w:szCs w:val="22"/>
         </w:rPr>
       </w:pPr>
-      <w:hyperlink w:anchor="_Toc161067532" w:history="1">
+      <w:hyperlink w:anchor="_Toc161136323" w:history="1">
         <w:r>
           <w:rPr>
             <w:rStyle w:val="afe"/>
@@ -1374,7 +1367,7 @@
             <w:noProof/>
             <w:webHidden/>
           </w:rPr>
-          <w:instrText xml:space="preserve"> PAGEREF _Toc161067532 \h </w:instrText>
+          <w:instrText xml:space="preserve"> PAGEREF _Toc161136323 \h </w:instrText>
         </w:r>
         <w:r>
           <w:rPr>
@@ -1418,7 +1411,7 @@
           <w:szCs w:val="22"/>
         </w:rPr>
       </w:pPr>
-      <w:hyperlink w:anchor="_Toc161067533" w:history="1">
+      <w:hyperlink w:anchor="_Toc161136324" w:history="1">
         <w:r>
           <w:rPr>
             <w:rStyle w:val="afe"/>
@@ -1445,7 +1438,7 @@
             <w:noProof/>
             <w:webHidden/>
           </w:rPr>
-          <w:instrText xml:space="preserve"> PAGEREF _Toc161067533 \h </w:instrText>
+          <w:instrText xml:space="preserve"> PAGEREF _Toc161136324 \h </w:instrText>
         </w:r>
         <w:r>
           <w:rPr>
@@ -1489,7 +1482,7 @@
           <w:szCs w:val="22"/>
         </w:rPr>
       </w:pPr>
-      <w:hyperlink w:anchor="_Toc161067534" w:history="1">
+      <w:hyperlink w:anchor="_Toc161136325" w:history="1">
         <w:r>
           <w:rPr>
             <w:rStyle w:val="afe"/>
@@ -1516,7 +1509,7 @@
             <w:noProof/>
             <w:webHidden/>
           </w:rPr>
-          <w:instrText xml:space="preserve"> PAGEREF _Toc161067534 \h </w:instrText>
+          <w:instrText xml:space="preserve"> PAGEREF _Toc161136325 \h </w:instrText>
         </w:r>
         <w:r>
           <w:rPr>
@@ -1560,7 +1553,7 @@
           <w:szCs w:val="22"/>
         </w:rPr>
       </w:pPr>
-      <w:hyperlink w:anchor="_Toc161067535" w:history="1">
+      <w:hyperlink w:anchor="_Toc161136326" w:history="1">
         <w:r>
           <w:rPr>
             <w:rStyle w:val="afe"/>
@@ -1587,7 +1580,7 @@
             <w:noProof/>
             <w:webHidden/>
           </w:rPr>
-          <w:instrText xml:space="preserve"> PAGEREF _Toc161067535 \h </w:instrText>
+          <w:instrText xml:space="preserve"> PAGEREF _Toc161136326 \h </w:instrText>
         </w:r>
         <w:r>
           <w:rPr>
@@ -1631,13 +1624,13 @@
           <w:szCs w:val="22"/>
         </w:rPr>
       </w:pPr>
-      <w:hyperlink w:anchor="_Toc161067536" w:history="1">
+      <w:hyperlink w:anchor="_Toc161136327" w:history="1">
         <w:r>
           <w:rPr>
             <w:rStyle w:val="afe"/>
             <w:noProof/>
           </w:rPr>
-          <w:t>4.1.2 Перспективы развития, модернизации АС</w:t>
+          <w:t>4.1.2 Перспективы развития, модернизации приложения</w:t>
         </w:r>
         <w:r>
           <w:rPr>
@@ -1658,7 +1651,7 @@
             <w:noProof/>
             <w:webHidden/>
           </w:rPr>
-          <w:instrText xml:space="preserve"> PAGEREF _Toc161067536 \h </w:instrText>
+          <w:instrText xml:space="preserve"> PAGEREF _Toc161136327 \h </w:instrText>
         </w:r>
         <w:r>
           <w:rPr>
@@ -1702,7 +1695,7 @@
           <w:szCs w:val="22"/>
         </w:rPr>
       </w:pPr>
-      <w:hyperlink w:anchor="_Toc161067537" w:history="1">
+      <w:hyperlink w:anchor="_Toc161136328" w:history="1">
         <w:r>
           <w:rPr>
             <w:rStyle w:val="afe"/>
@@ -1729,7 +1722,7 @@
             <w:noProof/>
             <w:webHidden/>
           </w:rPr>
-          <w:instrText xml:space="preserve"> PAGEREF _Toc161067537 \h </w:instrText>
+          <w:instrText xml:space="preserve"> PAGEREF _Toc161136328 \h </w:instrText>
         </w:r>
         <w:r>
           <w:rPr>
@@ -1773,7 +1766,7 @@
           <w:szCs w:val="22"/>
         </w:rPr>
       </w:pPr>
-      <w:hyperlink w:anchor="_Toc161067538" w:history="1">
+      <w:hyperlink w:anchor="_Toc161136329" w:history="1">
         <w:r>
           <w:rPr>
             <w:rStyle w:val="afe"/>
@@ -1808,7 +1801,7 @@
             <w:noProof/>
             <w:webHidden/>
           </w:rPr>
-          <w:instrText xml:space="preserve"> PAGEREF _Toc161067538 \h </w:instrText>
+          <w:instrText xml:space="preserve"> PAGEREF _Toc161136329 \h </w:instrText>
         </w:r>
         <w:r>
           <w:rPr>
@@ -1852,7 +1845,7 @@
           <w:szCs w:val="22"/>
         </w:rPr>
       </w:pPr>
-      <w:hyperlink w:anchor="_Toc161067539" w:history="1">
+      <w:hyperlink w:anchor="_Toc161136330" w:history="1">
         <w:r>
           <w:rPr>
             <w:rStyle w:val="afe"/>
@@ -1879,7 +1872,7 @@
             <w:noProof/>
             <w:webHidden/>
           </w:rPr>
-          <w:instrText xml:space="preserve"> PAGEREF _Toc161067539 \h </w:instrText>
+          <w:instrText xml:space="preserve"> PAGEREF _Toc161136330 \h </w:instrText>
         </w:r>
         <w:r>
           <w:rPr>
@@ -1923,7 +1916,7 @@
           <w:szCs w:val="22"/>
         </w:rPr>
       </w:pPr>
-      <w:hyperlink w:anchor="_Toc161067540" w:history="1">
+      <w:hyperlink w:anchor="_Toc161136331" w:history="1">
         <w:r>
           <w:rPr>
             <w:rStyle w:val="afe"/>
@@ -1950,7 +1943,7 @@
             <w:noProof/>
             <w:webHidden/>
           </w:rPr>
-          <w:instrText xml:space="preserve"> PAGEREF _Toc161067540 \h </w:instrText>
+          <w:instrText xml:space="preserve"> PAGEREF _Toc161136331 \h </w:instrText>
         </w:r>
         <w:r>
           <w:rPr>
@@ -1994,7 +1987,7 @@
           <w:szCs w:val="22"/>
         </w:rPr>
       </w:pPr>
-      <w:hyperlink w:anchor="_Toc161067541" w:history="1">
+      <w:hyperlink w:anchor="_Toc161136332" w:history="1">
         <w:r>
           <w:rPr>
             <w:rStyle w:val="afe"/>
@@ -2021,7 +2014,7 @@
             <w:noProof/>
             <w:webHidden/>
           </w:rPr>
-          <w:instrText xml:space="preserve"> PAGEREF _Toc161067541 \h </w:instrText>
+          <w:instrText xml:space="preserve"> PAGEREF _Toc161136332 \h </w:instrText>
         </w:r>
         <w:r>
           <w:rPr>
@@ -2065,13 +2058,13 @@
           <w:szCs w:val="22"/>
         </w:rPr>
       </w:pPr>
-      <w:hyperlink w:anchor="_Toc161067542" w:history="1">
+      <w:hyperlink w:anchor="_Toc161136333" w:history="1">
         <w:r>
           <w:rPr>
             <w:rStyle w:val="afe"/>
             <w:noProof/>
           </w:rPr>
-          <w:t>4.6 Требования к видам обеспечения АС</w:t>
+          <w:t>4.6 Общие технические требования к приложению</w:t>
         </w:r>
         <w:r>
           <w:rPr>
@@ -2092,7 +2085,7 @@
             <w:noProof/>
             <w:webHidden/>
           </w:rPr>
-          <w:instrText xml:space="preserve"> PAGEREF _Toc161067542 \h </w:instrText>
+          <w:instrText xml:space="preserve"> PAGEREF _Toc161136333 \h </w:instrText>
         </w:r>
         <w:r>
           <w:rPr>
@@ -2136,13 +2129,13 @@
           <w:szCs w:val="22"/>
         </w:rPr>
       </w:pPr>
-      <w:hyperlink w:anchor="_Toc161067543" w:history="1">
+      <w:hyperlink w:anchor="_Toc161136334" w:history="1">
         <w:r>
           <w:rPr>
             <w:rStyle w:val="afe"/>
             <w:noProof/>
           </w:rPr>
-          <w:t>4.6.1 Лингвистическое обеспечение АС</w:t>
+          <w:t>4.6.1 Требования по безопасности</w:t>
         </w:r>
         <w:r>
           <w:rPr>
@@ -2163,7 +2156,7 @@
             <w:noProof/>
             <w:webHidden/>
           </w:rPr>
-          <w:instrText xml:space="preserve"> PAGEREF _Toc161067543 \h </w:instrText>
+          <w:instrText xml:space="preserve"> PAGEREF _Toc161136334 \h </w:instrText>
         </w:r>
         <w:r>
           <w:rPr>
@@ -2184,6 +2177,148 @@
             <w:webHidden/>
           </w:rPr>
           <w:t>15</w:t>
+        </w:r>
+        <w:r>
+          <w:rPr>
+            <w:noProof/>
+            <w:webHidden/>
+          </w:rPr>
+          <w:fldChar w:fldCharType="end"/>
+        </w:r>
+      </w:hyperlink>
+    </w:p>
+    <w:p>
+      <w:pPr>
+        <w:pStyle w:val="41"/>
+        <w:tabs>
+          <w:tab w:val="right" w:leader="dot" w:pos="9344"/>
+        </w:tabs>
+        <w:rPr>
+          <w:rFonts w:asciiTheme="minorHAnsi" w:eastAsiaTheme="minorEastAsia" w:hAnsiTheme="minorHAnsi" w:cstheme="minorBidi"/>
+          <w:noProof/>
+          <w:sz w:val="22"/>
+          <w:szCs w:val="22"/>
+        </w:rPr>
+      </w:pPr>
+      <w:hyperlink w:anchor="_Toc161136335" w:history="1">
+        <w:r>
+          <w:rPr>
+            <w:rStyle w:val="afe"/>
+            <w:noProof/>
+          </w:rPr>
+          <w:t>4.6.2 Дополнительные требования</w:t>
+        </w:r>
+        <w:r>
+          <w:rPr>
+            <w:noProof/>
+            <w:webHidden/>
+          </w:rPr>
+          <w:tab/>
+        </w:r>
+        <w:r>
+          <w:rPr>
+            <w:noProof/>
+            <w:webHidden/>
+          </w:rPr>
+          <w:fldChar w:fldCharType="begin"/>
+        </w:r>
+        <w:r>
+          <w:rPr>
+            <w:noProof/>
+            <w:webHidden/>
+          </w:rPr>
+          <w:instrText xml:space="preserve"> PAGEREF _Toc161136335 \h </w:instrText>
+        </w:r>
+        <w:r>
+          <w:rPr>
+            <w:noProof/>
+            <w:webHidden/>
+          </w:rPr>
+        </w:r>
+        <w:r>
+          <w:rPr>
+            <w:noProof/>
+            <w:webHidden/>
+          </w:rPr>
+          <w:fldChar w:fldCharType="separate"/>
+        </w:r>
+        <w:r>
+          <w:rPr>
+            <w:noProof/>
+            <w:webHidden/>
+          </w:rPr>
+          <w:t>16</w:t>
+        </w:r>
+        <w:r>
+          <w:rPr>
+            <w:noProof/>
+            <w:webHidden/>
+          </w:rPr>
+          <w:fldChar w:fldCharType="end"/>
+        </w:r>
+      </w:hyperlink>
+    </w:p>
+    <w:p>
+      <w:pPr>
+        <w:pStyle w:val="12"/>
+        <w:tabs>
+          <w:tab w:val="right" w:leader="dot" w:pos="9344"/>
+        </w:tabs>
+        <w:rPr>
+          <w:rFonts w:asciiTheme="minorHAnsi" w:eastAsiaTheme="minorEastAsia" w:hAnsiTheme="minorHAnsi" w:cstheme="minorBidi"/>
+          <w:noProof/>
+          <w:sz w:val="22"/>
+          <w:szCs w:val="22"/>
+        </w:rPr>
+      </w:pPr>
+      <w:hyperlink w:anchor="_Toc161136336" w:history="1">
+        <w:r>
+          <w:rPr>
+            <w:rStyle w:val="afe"/>
+            <w:noProof/>
+          </w:rPr>
+          <w:t>5 Описание приложения</w:t>
+        </w:r>
+        <w:r>
+          <w:rPr>
+            <w:noProof/>
+            <w:webHidden/>
+          </w:rPr>
+          <w:tab/>
+        </w:r>
+        <w:r>
+          <w:rPr>
+            <w:noProof/>
+            <w:webHidden/>
+          </w:rPr>
+          <w:fldChar w:fldCharType="begin"/>
+        </w:r>
+        <w:r>
+          <w:rPr>
+            <w:noProof/>
+            <w:webHidden/>
+          </w:rPr>
+          <w:instrText xml:space="preserve"> PAGEREF _Toc161136336 \h </w:instrText>
+        </w:r>
+        <w:r>
+          <w:rPr>
+            <w:noProof/>
+            <w:webHidden/>
+          </w:rPr>
+        </w:r>
+        <w:r>
+          <w:rPr>
+            <w:noProof/>
+            <w:webHidden/>
+          </w:rPr>
+          <w:fldChar w:fldCharType="separate"/>
+        </w:r>
+        <w:r>
+          <w:rPr>
+            <w:noProof/>
+            <w:webHidden/>
+          </w:rPr>
+          <w:t>17</w:t>
         </w:r>
         <w:r>
           <w:rPr>
@@ -2207,13 +2342,13 @@
           <w:szCs w:val="22"/>
         </w:rPr>
       </w:pPr>
-      <w:hyperlink w:anchor="_Toc161067544" w:history="1">
+      <w:hyperlink w:anchor="_Toc161136337" w:history="1">
         <w:r>
           <w:rPr>
             <w:rStyle w:val="afe"/>
             <w:noProof/>
           </w:rPr>
-          <w:t>4.7 Общие технические требования к АС</w:t>
+          <w:t>5.1 Язык приложения</w:t>
         </w:r>
         <w:r>
           <w:rPr>
@@ -2234,7 +2369,7 @@
             <w:noProof/>
             <w:webHidden/>
           </w:rPr>
-          <w:instrText xml:space="preserve"> PAGEREF _Toc161067544 \h </w:instrText>
+          <w:instrText xml:space="preserve"> PAGEREF _Toc161136337 \h </w:instrText>
         </w:r>
         <w:r>
           <w:rPr>
@@ -2254,7 +2389,78 @@
             <w:noProof/>
             <w:webHidden/>
           </w:rPr>
-          <w:t>16</w:t>
+          <w:t>17</w:t>
+        </w:r>
+        <w:r>
+          <w:rPr>
+            <w:noProof/>
+            <w:webHidden/>
+          </w:rPr>
+          <w:fldChar w:fldCharType="end"/>
+        </w:r>
+      </w:hyperlink>
+    </w:p>
+    <w:p>
+      <w:pPr>
+        <w:pStyle w:val="21"/>
+        <w:tabs>
+          <w:tab w:val="right" w:leader="dot" w:pos="9344"/>
+        </w:tabs>
+        <w:rPr>
+          <w:rFonts w:asciiTheme="minorHAnsi" w:eastAsiaTheme="minorEastAsia" w:hAnsiTheme="minorHAnsi" w:cstheme="minorBidi"/>
+          <w:noProof/>
+          <w:sz w:val="22"/>
+          <w:szCs w:val="22"/>
+        </w:rPr>
+      </w:pPr>
+      <w:hyperlink w:anchor="_Toc161136338" w:history="1">
+        <w:r>
+          <w:rPr>
+            <w:rStyle w:val="afe"/>
+            <w:noProof/>
+          </w:rPr>
+          <w:t>5.2 Группы пользователей приложения</w:t>
+        </w:r>
+        <w:r>
+          <w:rPr>
+            <w:noProof/>
+            <w:webHidden/>
+          </w:rPr>
+          <w:tab/>
+        </w:r>
+        <w:r>
+          <w:rPr>
+            <w:noProof/>
+            <w:webHidden/>
+          </w:rPr>
+          <w:fldChar w:fldCharType="begin"/>
+        </w:r>
+        <w:r>
+          <w:rPr>
+            <w:noProof/>
+            <w:webHidden/>
+          </w:rPr>
+          <w:instrText xml:space="preserve"> PAGEREF _Toc161136338 \h </w:instrText>
+        </w:r>
+        <w:r>
+          <w:rPr>
+            <w:noProof/>
+            <w:webHidden/>
+          </w:rPr>
+        </w:r>
+        <w:r>
+          <w:rPr>
+            <w:noProof/>
+            <w:webHidden/>
+          </w:rPr>
+          <w:fldChar w:fldCharType="separate"/>
+        </w:r>
+        <w:r>
+          <w:rPr>
+            <w:noProof/>
+            <w:webHidden/>
+          </w:rPr>
+          <w:t>17</w:t>
         </w:r>
         <w:r>
           <w:rPr>
@@ -2278,13 +2484,21 @@
           <w:szCs w:val="22"/>
         </w:rPr>
       </w:pPr>
-      <w:hyperlink w:anchor="_Toc161067545" w:history="1">
+      <w:hyperlink w:anchor="_Toc161136339" w:history="1">
         <w:r>
           <w:rPr>
             <w:rStyle w:val="afe"/>
             <w:noProof/>
           </w:rPr>
-          <w:t>4.7.1 Требования по безопасности</w:t>
+          <w:t xml:space="preserve">5.2.1 Экран </w:t>
+        </w:r>
+        <w:r>
+          <w:rPr>
+            <w:rStyle w:val="afe"/>
+            <w:noProof/>
+            <w:lang w:val="en-US"/>
+          </w:rPr>
+          <w:t>splash</w:t>
         </w:r>
         <w:r>
           <w:rPr>
@@ -2305,7 +2519,7 @@
             <w:noProof/>
             <w:webHidden/>
           </w:rPr>
-          <w:instrText xml:space="preserve"> PAGEREF _Toc161067545 \h </w:instrText>
+          <w:instrText xml:space="preserve"> PAGEREF _Toc161136339 \h </w:instrText>
         </w:r>
         <w:r>
           <w:rPr>
@@ -2325,7 +2539,7 @@
             <w:noProof/>
             <w:webHidden/>
           </w:rPr>
-          <w:t>16</w:t>
+          <w:t>17</w:t>
         </w:r>
         <w:r>
           <w:rPr>
@@ -2349,13 +2563,21 @@
           <w:szCs w:val="22"/>
         </w:rPr>
       </w:pPr>
-      <w:hyperlink w:anchor="_Toc161067546" w:history="1">
+      <w:hyperlink w:anchor="_Toc161136340" w:history="1">
         <w:r>
           <w:rPr>
             <w:rStyle w:val="afe"/>
             <w:noProof/>
           </w:rPr>
-          <w:t>4.7.2 Дополнительные требования</w:t>
+          <w:t>5.2.2</w:t>
+        </w:r>
+        <w:r>
+          <w:rPr>
+            <w:rStyle w:val="afe"/>
+            <w:noProof/>
+            <w:lang w:val="en-US"/>
+          </w:rPr>
+          <w:t xml:space="preserve"> Onboarding</w:t>
         </w:r>
         <w:r>
           <w:rPr>
@@ -2376,7 +2598,7 @@
             <w:noProof/>
             <w:webHidden/>
           </w:rPr>
-          <w:instrText xml:space="preserve"> PAGEREF _Toc161067546 \h </w:instrText>
+          <w:instrText xml:space="preserve"> PAGEREF _Toc161136340 \h </w:instrText>
         </w:r>
         <w:r>
           <w:rPr>
@@ -2396,7 +2618,646 @@
             <w:noProof/>
             <w:webHidden/>
           </w:rPr>
-          <w:t>16</w:t>
+          <w:t>17</w:t>
+        </w:r>
+        <w:r>
+          <w:rPr>
+            <w:noProof/>
+            <w:webHidden/>
+          </w:rPr>
+          <w:fldChar w:fldCharType="end"/>
+        </w:r>
+      </w:hyperlink>
+    </w:p>
+    <w:p>
+      <w:pPr>
+        <w:pStyle w:val="41"/>
+        <w:tabs>
+          <w:tab w:val="right" w:leader="dot" w:pos="9344"/>
+        </w:tabs>
+        <w:rPr>
+          <w:rFonts w:asciiTheme="minorHAnsi" w:eastAsiaTheme="minorEastAsia" w:hAnsiTheme="minorHAnsi" w:cstheme="minorBidi"/>
+          <w:noProof/>
+          <w:sz w:val="22"/>
+          <w:szCs w:val="22"/>
+        </w:rPr>
+      </w:pPr>
+      <w:hyperlink w:anchor="_Toc161136341" w:history="1">
+        <w:r>
+          <w:rPr>
+            <w:rStyle w:val="afe"/>
+            <w:noProof/>
+          </w:rPr>
+          <w:t>5.2.3 Обучение</w:t>
+        </w:r>
+        <w:r>
+          <w:rPr>
+            <w:noProof/>
+            <w:webHidden/>
+          </w:rPr>
+          <w:tab/>
+        </w:r>
+        <w:r>
+          <w:rPr>
+            <w:noProof/>
+            <w:webHidden/>
+          </w:rPr>
+          <w:fldChar w:fldCharType="begin"/>
+        </w:r>
+        <w:r>
+          <w:rPr>
+            <w:noProof/>
+            <w:webHidden/>
+          </w:rPr>
+          <w:instrText xml:space="preserve"> PAGEREF _Toc161136341 \h </w:instrText>
+        </w:r>
+        <w:r>
+          <w:rPr>
+            <w:noProof/>
+            <w:webHidden/>
+          </w:rPr>
+        </w:r>
+        <w:r>
+          <w:rPr>
+            <w:noProof/>
+            <w:webHidden/>
+          </w:rPr>
+          <w:fldChar w:fldCharType="separate"/>
+        </w:r>
+        <w:r>
+          <w:rPr>
+            <w:noProof/>
+            <w:webHidden/>
+          </w:rPr>
+          <w:t>17</w:t>
+        </w:r>
+        <w:r>
+          <w:rPr>
+            <w:noProof/>
+            <w:webHidden/>
+          </w:rPr>
+          <w:fldChar w:fldCharType="end"/>
+        </w:r>
+      </w:hyperlink>
+    </w:p>
+    <w:p>
+      <w:pPr>
+        <w:pStyle w:val="41"/>
+        <w:tabs>
+          <w:tab w:val="right" w:leader="dot" w:pos="9344"/>
+        </w:tabs>
+        <w:rPr>
+          <w:rFonts w:asciiTheme="minorHAnsi" w:eastAsiaTheme="minorEastAsia" w:hAnsiTheme="minorHAnsi" w:cstheme="minorBidi"/>
+          <w:noProof/>
+          <w:sz w:val="22"/>
+          <w:szCs w:val="22"/>
+        </w:rPr>
+      </w:pPr>
+      <w:hyperlink w:anchor="_Toc161136342" w:history="1">
+        <w:r>
+          <w:rPr>
+            <w:rStyle w:val="afe"/>
+            <w:noProof/>
+          </w:rPr>
+          <w:t>5.2.4 Авторизация и регистрация</w:t>
+        </w:r>
+        <w:r>
+          <w:rPr>
+            <w:noProof/>
+            <w:webHidden/>
+          </w:rPr>
+          <w:tab/>
+        </w:r>
+        <w:r>
+          <w:rPr>
+            <w:noProof/>
+            <w:webHidden/>
+          </w:rPr>
+          <w:fldChar w:fldCharType="begin"/>
+        </w:r>
+        <w:r>
+          <w:rPr>
+            <w:noProof/>
+            <w:webHidden/>
+          </w:rPr>
+          <w:instrText xml:space="preserve"> PAGEREF _Toc161136342 \h </w:instrText>
+        </w:r>
+        <w:r>
+          <w:rPr>
+            <w:noProof/>
+            <w:webHidden/>
+          </w:rPr>
+        </w:r>
+        <w:r>
+          <w:rPr>
+            <w:noProof/>
+            <w:webHidden/>
+          </w:rPr>
+          <w:fldChar w:fldCharType="separate"/>
+        </w:r>
+        <w:r>
+          <w:rPr>
+            <w:noProof/>
+            <w:webHidden/>
+          </w:rPr>
+          <w:t>18</w:t>
+        </w:r>
+        <w:r>
+          <w:rPr>
+            <w:noProof/>
+            <w:webHidden/>
+          </w:rPr>
+          <w:fldChar w:fldCharType="end"/>
+        </w:r>
+      </w:hyperlink>
+    </w:p>
+    <w:p>
+      <w:pPr>
+        <w:pStyle w:val="41"/>
+        <w:tabs>
+          <w:tab w:val="right" w:leader="dot" w:pos="9344"/>
+        </w:tabs>
+        <w:rPr>
+          <w:rFonts w:asciiTheme="minorHAnsi" w:eastAsiaTheme="minorEastAsia" w:hAnsiTheme="minorHAnsi" w:cstheme="minorBidi"/>
+          <w:noProof/>
+          <w:sz w:val="22"/>
+          <w:szCs w:val="22"/>
+        </w:rPr>
+      </w:pPr>
+      <w:hyperlink w:anchor="_Toc161136343" w:history="1">
+        <w:r>
+          <w:rPr>
+            <w:rStyle w:val="afe"/>
+            <w:noProof/>
+          </w:rPr>
+          <w:t>5.2.5 Каталог</w:t>
+        </w:r>
+        <w:r>
+          <w:rPr>
+            <w:noProof/>
+            <w:webHidden/>
+          </w:rPr>
+          <w:tab/>
+        </w:r>
+        <w:r>
+          <w:rPr>
+            <w:noProof/>
+            <w:webHidden/>
+          </w:rPr>
+          <w:fldChar w:fldCharType="begin"/>
+        </w:r>
+        <w:r>
+          <w:rPr>
+            <w:noProof/>
+            <w:webHidden/>
+          </w:rPr>
+          <w:instrText xml:space="preserve"> PAGEREF _Toc161136343 \h </w:instrText>
+        </w:r>
+        <w:r>
+          <w:rPr>
+            <w:noProof/>
+            <w:webHidden/>
+          </w:rPr>
+        </w:r>
+        <w:r>
+          <w:rPr>
+            <w:noProof/>
+            <w:webHidden/>
+          </w:rPr>
+          <w:fldChar w:fldCharType="separate"/>
+        </w:r>
+        <w:r>
+          <w:rPr>
+            <w:noProof/>
+            <w:webHidden/>
+          </w:rPr>
+          <w:t>18</w:t>
+        </w:r>
+        <w:r>
+          <w:rPr>
+            <w:noProof/>
+            <w:webHidden/>
+          </w:rPr>
+          <w:fldChar w:fldCharType="end"/>
+        </w:r>
+      </w:hyperlink>
+    </w:p>
+    <w:p>
+      <w:pPr>
+        <w:pStyle w:val="41"/>
+        <w:tabs>
+          <w:tab w:val="right" w:leader="dot" w:pos="9344"/>
+        </w:tabs>
+        <w:rPr>
+          <w:rFonts w:asciiTheme="minorHAnsi" w:eastAsiaTheme="minorEastAsia" w:hAnsiTheme="minorHAnsi" w:cstheme="minorBidi"/>
+          <w:noProof/>
+          <w:sz w:val="22"/>
+          <w:szCs w:val="22"/>
+        </w:rPr>
+      </w:pPr>
+      <w:hyperlink w:anchor="_Toc161136344" w:history="1">
+        <w:r>
+          <w:rPr>
+            <w:rStyle w:val="afe"/>
+            <w:noProof/>
+          </w:rPr>
+          <w:t>5.2.6 Главный экран курса</w:t>
+        </w:r>
+        <w:r>
+          <w:rPr>
+            <w:noProof/>
+            <w:webHidden/>
+          </w:rPr>
+          <w:tab/>
+        </w:r>
+        <w:r>
+          <w:rPr>
+            <w:noProof/>
+            <w:webHidden/>
+          </w:rPr>
+          <w:fldChar w:fldCharType="begin"/>
+        </w:r>
+        <w:r>
+          <w:rPr>
+            <w:noProof/>
+            <w:webHidden/>
+          </w:rPr>
+          <w:instrText xml:space="preserve"> PAGEREF _Toc161136344 \h </w:instrText>
+        </w:r>
+        <w:r>
+          <w:rPr>
+            <w:noProof/>
+            <w:webHidden/>
+          </w:rPr>
+        </w:r>
+        <w:r>
+          <w:rPr>
+            <w:noProof/>
+            <w:webHidden/>
+          </w:rPr>
+          <w:fldChar w:fldCharType="separate"/>
+        </w:r>
+        <w:r>
+          <w:rPr>
+            <w:noProof/>
+            <w:webHidden/>
+          </w:rPr>
+          <w:t>18</w:t>
+        </w:r>
+        <w:r>
+          <w:rPr>
+            <w:noProof/>
+            <w:webHidden/>
+          </w:rPr>
+          <w:fldChar w:fldCharType="end"/>
+        </w:r>
+      </w:hyperlink>
+    </w:p>
+    <w:p>
+      <w:pPr>
+        <w:pStyle w:val="41"/>
+        <w:tabs>
+          <w:tab w:val="right" w:leader="dot" w:pos="9344"/>
+        </w:tabs>
+        <w:rPr>
+          <w:rFonts w:asciiTheme="minorHAnsi" w:eastAsiaTheme="minorEastAsia" w:hAnsiTheme="minorHAnsi" w:cstheme="minorBidi"/>
+          <w:noProof/>
+          <w:sz w:val="22"/>
+          <w:szCs w:val="22"/>
+        </w:rPr>
+      </w:pPr>
+      <w:hyperlink w:anchor="_Toc161136345" w:history="1">
+        <w:r>
+          <w:rPr>
+            <w:rStyle w:val="afe"/>
+            <w:noProof/>
+          </w:rPr>
+          <w:t>5.2.7 Экран раздела курса</w:t>
+        </w:r>
+        <w:r>
+          <w:rPr>
+            <w:noProof/>
+            <w:webHidden/>
+          </w:rPr>
+          <w:tab/>
+        </w:r>
+        <w:r>
+          <w:rPr>
+            <w:noProof/>
+            <w:webHidden/>
+          </w:rPr>
+          <w:fldChar w:fldCharType="begin"/>
+        </w:r>
+        <w:r>
+          <w:rPr>
+            <w:noProof/>
+            <w:webHidden/>
+          </w:rPr>
+          <w:instrText xml:space="preserve"> PAGEREF _Toc161136345 \h </w:instrText>
+        </w:r>
+        <w:r>
+          <w:rPr>
+            <w:noProof/>
+            <w:webHidden/>
+          </w:rPr>
+        </w:r>
+        <w:r>
+          <w:rPr>
+            <w:noProof/>
+            <w:webHidden/>
+          </w:rPr>
+          <w:fldChar w:fldCharType="separate"/>
+        </w:r>
+        <w:r>
+          <w:rPr>
+            <w:noProof/>
+            <w:webHidden/>
+          </w:rPr>
+          <w:t>18</w:t>
+        </w:r>
+        <w:r>
+          <w:rPr>
+            <w:noProof/>
+            <w:webHidden/>
+          </w:rPr>
+          <w:fldChar w:fldCharType="end"/>
+        </w:r>
+      </w:hyperlink>
+    </w:p>
+    <w:p>
+      <w:pPr>
+        <w:pStyle w:val="41"/>
+        <w:tabs>
+          <w:tab w:val="right" w:leader="dot" w:pos="9344"/>
+        </w:tabs>
+        <w:rPr>
+          <w:rFonts w:asciiTheme="minorHAnsi" w:eastAsiaTheme="minorEastAsia" w:hAnsiTheme="minorHAnsi" w:cstheme="minorBidi"/>
+          <w:noProof/>
+          <w:sz w:val="22"/>
+          <w:szCs w:val="22"/>
+        </w:rPr>
+      </w:pPr>
+      <w:hyperlink w:anchor="_Toc161136346" w:history="1">
+        <w:r>
+          <w:rPr>
+            <w:rStyle w:val="afe"/>
+            <w:noProof/>
+          </w:rPr>
+          <w:t>5.2.8 Профиль</w:t>
+        </w:r>
+        <w:r>
+          <w:rPr>
+            <w:noProof/>
+            <w:webHidden/>
+          </w:rPr>
+          <w:tab/>
+        </w:r>
+        <w:r>
+          <w:rPr>
+            <w:noProof/>
+            <w:webHidden/>
+          </w:rPr>
+          <w:fldChar w:fldCharType="begin"/>
+        </w:r>
+        <w:r>
+          <w:rPr>
+            <w:noProof/>
+            <w:webHidden/>
+          </w:rPr>
+          <w:instrText xml:space="preserve"> PAGEREF _Toc161136346 \h </w:instrText>
+        </w:r>
+        <w:r>
+          <w:rPr>
+            <w:noProof/>
+            <w:webHidden/>
+          </w:rPr>
+        </w:r>
+        <w:r>
+          <w:rPr>
+            <w:noProof/>
+            <w:webHidden/>
+          </w:rPr>
+          <w:fldChar w:fldCharType="separate"/>
+        </w:r>
+        <w:r>
+          <w:rPr>
+            <w:noProof/>
+            <w:webHidden/>
+          </w:rPr>
+          <w:t>18</w:t>
+        </w:r>
+        <w:r>
+          <w:rPr>
+            <w:noProof/>
+            <w:webHidden/>
+          </w:rPr>
+          <w:fldChar w:fldCharType="end"/>
+        </w:r>
+      </w:hyperlink>
+    </w:p>
+    <w:p>
+      <w:pPr>
+        <w:pStyle w:val="41"/>
+        <w:tabs>
+          <w:tab w:val="right" w:leader="dot" w:pos="9344"/>
+        </w:tabs>
+        <w:rPr>
+          <w:rFonts w:asciiTheme="minorHAnsi" w:eastAsiaTheme="minorEastAsia" w:hAnsiTheme="minorHAnsi" w:cstheme="minorBidi"/>
+          <w:noProof/>
+          <w:sz w:val="22"/>
+          <w:szCs w:val="22"/>
+        </w:rPr>
+      </w:pPr>
+      <w:hyperlink w:anchor="_Toc161136347" w:history="1">
+        <w:r>
+          <w:rPr>
+            <w:rStyle w:val="afe"/>
+            <w:noProof/>
+          </w:rPr>
+          <w:t>5.2.9 Экран пройденных курсов</w:t>
+        </w:r>
+        <w:r>
+          <w:rPr>
+            <w:noProof/>
+            <w:webHidden/>
+          </w:rPr>
+          <w:tab/>
+        </w:r>
+        <w:r>
+          <w:rPr>
+            <w:noProof/>
+            <w:webHidden/>
+          </w:rPr>
+          <w:fldChar w:fldCharType="begin"/>
+        </w:r>
+        <w:r>
+          <w:rPr>
+            <w:noProof/>
+            <w:webHidden/>
+          </w:rPr>
+          <w:instrText xml:space="preserve"> PAGEREF _Toc161136347 \h </w:instrText>
+        </w:r>
+        <w:r>
+          <w:rPr>
+            <w:noProof/>
+            <w:webHidden/>
+          </w:rPr>
+        </w:r>
+        <w:r>
+          <w:rPr>
+            <w:noProof/>
+            <w:webHidden/>
+          </w:rPr>
+          <w:fldChar w:fldCharType="separate"/>
+        </w:r>
+        <w:r>
+          <w:rPr>
+            <w:noProof/>
+            <w:webHidden/>
+          </w:rPr>
+          <w:t>19</w:t>
+        </w:r>
+        <w:r>
+          <w:rPr>
+            <w:noProof/>
+            <w:webHidden/>
+          </w:rPr>
+          <w:fldChar w:fldCharType="end"/>
+        </w:r>
+      </w:hyperlink>
+    </w:p>
+    <w:p>
+      <w:pPr>
+        <w:pStyle w:val="41"/>
+        <w:tabs>
+          <w:tab w:val="right" w:leader="dot" w:pos="9344"/>
+        </w:tabs>
+        <w:rPr>
+          <w:rFonts w:asciiTheme="minorHAnsi" w:eastAsiaTheme="minorEastAsia" w:hAnsiTheme="minorHAnsi" w:cstheme="minorBidi"/>
+          <w:noProof/>
+          <w:sz w:val="22"/>
+          <w:szCs w:val="22"/>
+        </w:rPr>
+      </w:pPr>
+      <w:hyperlink w:anchor="_Toc161136348" w:history="1">
+        <w:r>
+          <w:rPr>
+            <w:rStyle w:val="afe"/>
+            <w:noProof/>
+          </w:rPr>
+          <w:t>5.2.10 Редактор курса</w:t>
+        </w:r>
+        <w:r>
+          <w:rPr>
+            <w:noProof/>
+            <w:webHidden/>
+          </w:rPr>
+          <w:tab/>
+        </w:r>
+        <w:r>
+          <w:rPr>
+            <w:noProof/>
+            <w:webHidden/>
+          </w:rPr>
+          <w:fldChar w:fldCharType="begin"/>
+        </w:r>
+        <w:r>
+          <w:rPr>
+            <w:noProof/>
+            <w:webHidden/>
+          </w:rPr>
+          <w:instrText xml:space="preserve"> PAGEREF _Toc161136348 \h </w:instrText>
+        </w:r>
+        <w:r>
+          <w:rPr>
+            <w:noProof/>
+            <w:webHidden/>
+          </w:rPr>
+        </w:r>
+        <w:r>
+          <w:rPr>
+            <w:noProof/>
+            <w:webHidden/>
+          </w:rPr>
+          <w:fldChar w:fldCharType="separate"/>
+        </w:r>
+        <w:r>
+          <w:rPr>
+            <w:noProof/>
+            <w:webHidden/>
+          </w:rPr>
+          <w:t>19</w:t>
+        </w:r>
+        <w:r>
+          <w:rPr>
+            <w:noProof/>
+            <w:webHidden/>
+          </w:rPr>
+          <w:fldChar w:fldCharType="end"/>
+        </w:r>
+      </w:hyperlink>
+    </w:p>
+    <w:p>
+      <w:pPr>
+        <w:pStyle w:val="41"/>
+        <w:tabs>
+          <w:tab w:val="right" w:leader="dot" w:pos="9344"/>
+        </w:tabs>
+        <w:rPr>
+          <w:rFonts w:asciiTheme="minorHAnsi" w:eastAsiaTheme="minorEastAsia" w:hAnsiTheme="minorHAnsi" w:cstheme="minorBidi"/>
+          <w:noProof/>
+          <w:sz w:val="22"/>
+          <w:szCs w:val="22"/>
+        </w:rPr>
+      </w:pPr>
+      <w:hyperlink w:anchor="_Toc161136349" w:history="1">
+        <w:r>
+          <w:rPr>
+            <w:rStyle w:val="afe"/>
+            <w:noProof/>
+          </w:rPr>
+          <w:t>5.2.11 Настройки</w:t>
+        </w:r>
+        <w:r>
+          <w:rPr>
+            <w:noProof/>
+            <w:webHidden/>
+          </w:rPr>
+          <w:tab/>
+        </w:r>
+        <w:r>
+          <w:rPr>
+            <w:noProof/>
+            <w:webHidden/>
+          </w:rPr>
+          <w:fldChar w:fldCharType="begin"/>
+        </w:r>
+        <w:r>
+          <w:rPr>
+            <w:noProof/>
+            <w:webHidden/>
+          </w:rPr>
+          <w:instrText xml:space="preserve"> PAGEREF _Toc161136349 \h </w:instrText>
+        </w:r>
+        <w:r>
+          <w:rPr>
+            <w:noProof/>
+            <w:webHidden/>
+          </w:rPr>
+        </w:r>
+        <w:r>
+          <w:rPr>
+            <w:noProof/>
+            <w:webHidden/>
+          </w:rPr>
+          <w:fldChar w:fldCharType="separate"/>
+        </w:r>
+        <w:r>
+          <w:rPr>
+            <w:noProof/>
+            <w:webHidden/>
+          </w:rPr>
+          <w:t>19</w:t>
         </w:r>
         <w:r>
           <w:rPr>
@@ -2420,13 +3281,13 @@
           <w:szCs w:val="22"/>
         </w:rPr>
       </w:pPr>
-      <w:hyperlink w:anchor="_Toc161067547" w:history="1">
+      <w:hyperlink w:anchor="_Toc161136350" w:history="1">
         <w:r>
           <w:rPr>
             <w:rStyle w:val="afe"/>
             <w:noProof/>
           </w:rPr>
-          <w:t>5 Описание приложения</w:t>
+          <w:t>6 Состав и содержание работ по созданию приложения</w:t>
         </w:r>
         <w:r>
           <w:rPr>
@@ -2447,7 +3308,7 @@
             <w:noProof/>
             <w:webHidden/>
           </w:rPr>
-          <w:instrText xml:space="preserve"> PAGEREF _Toc161067547 \h </w:instrText>
+          <w:instrText xml:space="preserve"> PAGEREF _Toc161136350 \h </w:instrText>
         </w:r>
         <w:r>
           <w:rPr>
@@ -2467,7 +3328,220 @@
             <w:noProof/>
             <w:webHidden/>
           </w:rPr>
-          <w:t>17</w:t>
+          <w:t>20</w:t>
+        </w:r>
+        <w:r>
+          <w:rPr>
+            <w:noProof/>
+            <w:webHidden/>
+          </w:rPr>
+          <w:fldChar w:fldCharType="end"/>
+        </w:r>
+      </w:hyperlink>
+    </w:p>
+    <w:p>
+      <w:pPr>
+        <w:pStyle w:val="12"/>
+        <w:tabs>
+          <w:tab w:val="right" w:leader="dot" w:pos="9344"/>
+        </w:tabs>
+        <w:rPr>
+          <w:rFonts w:asciiTheme="minorHAnsi" w:eastAsiaTheme="minorEastAsia" w:hAnsiTheme="minorHAnsi" w:cstheme="minorBidi"/>
+          <w:noProof/>
+          <w:sz w:val="22"/>
+          <w:szCs w:val="22"/>
+        </w:rPr>
+      </w:pPr>
+      <w:hyperlink w:anchor="_Toc161136351" w:history="1">
+        <w:r>
+          <w:rPr>
+            <w:rStyle w:val="afe"/>
+            <w:noProof/>
+          </w:rPr>
+          <w:t>7 Порядок разработки приложения</w:t>
+        </w:r>
+        <w:r>
+          <w:rPr>
+            <w:noProof/>
+            <w:webHidden/>
+          </w:rPr>
+          <w:tab/>
+        </w:r>
+        <w:r>
+          <w:rPr>
+            <w:noProof/>
+            <w:webHidden/>
+          </w:rPr>
+          <w:fldChar w:fldCharType="begin"/>
+        </w:r>
+        <w:r>
+          <w:rPr>
+            <w:noProof/>
+            <w:webHidden/>
+          </w:rPr>
+          <w:instrText xml:space="preserve"> PAGEREF _Toc161136351 \h </w:instrText>
+        </w:r>
+        <w:r>
+          <w:rPr>
+            <w:noProof/>
+            <w:webHidden/>
+          </w:rPr>
+        </w:r>
+        <w:r>
+          <w:rPr>
+            <w:noProof/>
+            <w:webHidden/>
+          </w:rPr>
+          <w:fldChar w:fldCharType="separate"/>
+        </w:r>
+        <w:r>
+          <w:rPr>
+            <w:noProof/>
+            <w:webHidden/>
+          </w:rPr>
+          <w:t>21</w:t>
+        </w:r>
+        <w:r>
+          <w:rPr>
+            <w:noProof/>
+            <w:webHidden/>
+          </w:rPr>
+          <w:fldChar w:fldCharType="end"/>
+        </w:r>
+      </w:hyperlink>
+    </w:p>
+    <w:p>
+      <w:pPr>
+        <w:pStyle w:val="12"/>
+        <w:tabs>
+          <w:tab w:val="right" w:leader="dot" w:pos="9344"/>
+        </w:tabs>
+        <w:rPr>
+          <w:rFonts w:asciiTheme="minorHAnsi" w:eastAsiaTheme="minorEastAsia" w:hAnsiTheme="minorHAnsi" w:cstheme="minorBidi"/>
+          <w:noProof/>
+          <w:sz w:val="22"/>
+          <w:szCs w:val="22"/>
+        </w:rPr>
+      </w:pPr>
+      <w:hyperlink w:anchor="_Toc161136352" w:history="1">
+        <w:r>
+          <w:rPr>
+            <w:rStyle w:val="afe"/>
+            <w:noProof/>
+          </w:rPr>
+          <w:t>8 Порядок контроля и приемки приложения</w:t>
+        </w:r>
+        <w:r>
+          <w:rPr>
+            <w:noProof/>
+            <w:webHidden/>
+          </w:rPr>
+          <w:tab/>
+        </w:r>
+        <w:r>
+          <w:rPr>
+            <w:noProof/>
+            <w:webHidden/>
+          </w:rPr>
+          <w:fldChar w:fldCharType="begin"/>
+        </w:r>
+        <w:r>
+          <w:rPr>
+            <w:noProof/>
+            <w:webHidden/>
+          </w:rPr>
+          <w:instrText xml:space="preserve"> PAGEREF _Toc161136352 \h </w:instrText>
+        </w:r>
+        <w:r>
+          <w:rPr>
+            <w:noProof/>
+            <w:webHidden/>
+          </w:rPr>
+        </w:r>
+        <w:r>
+          <w:rPr>
+            <w:noProof/>
+            <w:webHidden/>
+          </w:rPr>
+          <w:fldChar w:fldCharType="separate"/>
+        </w:r>
+        <w:r>
+          <w:rPr>
+            <w:noProof/>
+            <w:webHidden/>
+          </w:rPr>
+          <w:t>22</w:t>
+        </w:r>
+        <w:r>
+          <w:rPr>
+            <w:noProof/>
+            <w:webHidden/>
+          </w:rPr>
+          <w:fldChar w:fldCharType="end"/>
+        </w:r>
+      </w:hyperlink>
+    </w:p>
+    <w:p>
+      <w:pPr>
+        <w:pStyle w:val="12"/>
+        <w:tabs>
+          <w:tab w:val="right" w:leader="dot" w:pos="9344"/>
+        </w:tabs>
+        <w:rPr>
+          <w:rFonts w:asciiTheme="minorHAnsi" w:eastAsiaTheme="minorEastAsia" w:hAnsiTheme="minorHAnsi" w:cstheme="minorBidi"/>
+          <w:noProof/>
+          <w:sz w:val="22"/>
+          <w:szCs w:val="22"/>
+        </w:rPr>
+      </w:pPr>
+      <w:hyperlink w:anchor="_Toc161136353" w:history="1">
+        <w:r>
+          <w:rPr>
+            <w:rStyle w:val="afe"/>
+            <w:noProof/>
+          </w:rPr>
+          <w:t>9 Требования к документированию</w:t>
+        </w:r>
+        <w:r>
+          <w:rPr>
+            <w:noProof/>
+            <w:webHidden/>
+          </w:rPr>
+          <w:tab/>
+        </w:r>
+        <w:r>
+          <w:rPr>
+            <w:noProof/>
+            <w:webHidden/>
+          </w:rPr>
+          <w:fldChar w:fldCharType="begin"/>
+        </w:r>
+        <w:r>
+          <w:rPr>
+            <w:noProof/>
+            <w:webHidden/>
+          </w:rPr>
+          <w:instrText xml:space="preserve"> PAGEREF _Toc161136353 \h </w:instrText>
+        </w:r>
+        <w:r>
+          <w:rPr>
+            <w:noProof/>
+            <w:webHidden/>
+          </w:rPr>
+        </w:r>
+        <w:r>
+          <w:rPr>
+            <w:noProof/>
+            <w:webHidden/>
+          </w:rPr>
+          <w:fldChar w:fldCharType="separate"/>
+        </w:r>
+        <w:r>
+          <w:rPr>
+            <w:noProof/>
+            <w:webHidden/>
+          </w:rPr>
+          <w:t>23</w:t>
         </w:r>
         <w:r>
           <w:rPr>
@@ -2491,13 +3565,13 @@
           <w:szCs w:val="22"/>
         </w:rPr>
       </w:pPr>
-      <w:hyperlink w:anchor="_Toc161067548" w:history="1">
+      <w:hyperlink w:anchor="_Toc161136354" w:history="1">
         <w:r>
           <w:rPr>
             <w:rStyle w:val="afe"/>
             <w:noProof/>
           </w:rPr>
-          <w:t>5.1 Язык приложения</w:t>
+          <w:t>9.1 Перечень подлежащих разработке документов</w:t>
         </w:r>
         <w:r>
           <w:rPr>
@@ -2518,7 +3592,7 @@
             <w:noProof/>
             <w:webHidden/>
           </w:rPr>
-          <w:instrText xml:space="preserve"> PAGEREF _Toc161067548 \h </w:instrText>
+          <w:instrText xml:space="preserve"> PAGEREF _Toc161136354 \h </w:instrText>
         </w:r>
         <w:r>
           <w:rPr>
@@ -2538,7 +3612,7 @@
             <w:noProof/>
             <w:webHidden/>
           </w:rPr>
-          <w:t>17</w:t>
+          <w:t>23</w:t>
         </w:r>
         <w:r>
           <w:rPr>
@@ -2562,13 +3636,13 @@
           <w:szCs w:val="22"/>
         </w:rPr>
       </w:pPr>
-      <w:hyperlink w:anchor="_Toc161067549" w:history="1">
+      <w:hyperlink w:anchor="_Toc161136355" w:history="1">
         <w:r>
           <w:rPr>
             <w:rStyle w:val="afe"/>
             <w:noProof/>
           </w:rPr>
-          <w:t>5.2 Группы пользователей приложения</w:t>
+          <w:t>9.2 Вид представления и количество документов</w:t>
         </w:r>
         <w:r>
           <w:rPr>
@@ -2589,7 +3663,7 @@
             <w:noProof/>
             <w:webHidden/>
           </w:rPr>
-          <w:instrText xml:space="preserve"> PAGEREF _Toc161067549 \h </w:instrText>
+          <w:instrText xml:space="preserve"> PAGEREF _Toc161136355 \h </w:instrText>
         </w:r>
         <w:r>
           <w:rPr>
@@ -2609,7 +3683,7 @@
             <w:noProof/>
             <w:webHidden/>
           </w:rPr>
-          <w:t>17</w:t>
+          <w:t>23</w:t>
         </w:r>
         <w:r>
           <w:rPr>
@@ -2622,7 +3696,7 @@
     </w:p>
     <w:p>
       <w:pPr>
-        <w:pStyle w:val="41"/>
+        <w:pStyle w:val="12"/>
         <w:tabs>
           <w:tab w:val="right" w:leader="dot" w:pos="9344"/>
         </w:tabs>
@@ -2633,21 +3707,13 @@
           <w:szCs w:val="22"/>
         </w:rPr>
       </w:pPr>
-      <w:hyperlink w:anchor="_Toc161067550" w:history="1">
+      <w:hyperlink w:anchor="_Toc161136356" w:history="1">
         <w:r>
           <w:rPr>
             <w:rStyle w:val="afe"/>
             <w:noProof/>
           </w:rPr>
-          <w:t xml:space="preserve">5.2.1 Экран </w:t>
-        </w:r>
-        <w:r>
-          <w:rPr>
-            <w:rStyle w:val="afe"/>
-            <w:noProof/>
-            <w:lang w:val="en-US"/>
-          </w:rPr>
-          <w:t>splash</w:t>
+          <w:t>Приложение</w:t>
         </w:r>
         <w:r>
           <w:rPr>
@@ -2668,7 +3734,7 @@
             <w:noProof/>
             <w:webHidden/>
           </w:rPr>
-          <w:instrText xml:space="preserve"> PAGEREF _Toc161067550 \h </w:instrText>
+          <w:instrText xml:space="preserve"> PAGEREF _Toc161136356 \h </w:instrText>
         </w:r>
         <w:r>
           <w:rPr>
@@ -2688,7 +3754,7 @@
             <w:noProof/>
             <w:webHidden/>
           </w:rPr>
-          <w:t>17</w:t>
+          <w:t>24</w:t>
         </w:r>
         <w:r>
           <w:rPr>
@@ -2701,1232 +3767,39 @@
     </w:p>
     <w:p>
       <w:pPr>
-        <w:pStyle w:val="41"/>
-        <w:tabs>
-          <w:tab w:val="right" w:leader="dot" w:pos="9344"/>
-        </w:tabs>
-        <w:rPr>
-          <w:rFonts w:asciiTheme="minorHAnsi" w:eastAsiaTheme="minorEastAsia" w:hAnsiTheme="minorHAnsi" w:cstheme="minorBidi"/>
-          <w:noProof/>
-          <w:sz w:val="22"/>
-          <w:szCs w:val="22"/>
-        </w:rPr>
-      </w:pPr>
-      <w:hyperlink w:anchor="_Toc161067551" w:history="1">
-        <w:r>
-          <w:rPr>
-            <w:rStyle w:val="afe"/>
-            <w:noProof/>
-          </w:rPr>
-          <w:t>5.2.2</w:t>
-        </w:r>
-        <w:r>
-          <w:rPr>
-            <w:rStyle w:val="afe"/>
-            <w:noProof/>
-            <w:lang w:val="en-US"/>
-          </w:rPr>
-          <w:t xml:space="preserve"> Onboarding</w:t>
-        </w:r>
-        <w:r>
-          <w:rPr>
-            <w:noProof/>
-            <w:webHidden/>
-          </w:rPr>
-          <w:tab/>
-        </w:r>
-        <w:r>
-          <w:rPr>
-            <w:noProof/>
-            <w:webHidden/>
-          </w:rPr>
-          <w:fldChar w:fldCharType="begin"/>
-        </w:r>
-        <w:r>
-          <w:rPr>
-            <w:noProof/>
-            <w:webHidden/>
-          </w:rPr>
-          <w:instrText xml:space="preserve"> PAGEREF _Toc161067551 \h </w:instrText>
-        </w:r>
-        <w:r>
-          <w:rPr>
-            <w:noProof/>
-            <w:webHidden/>
-          </w:rPr>
-        </w:r>
-        <w:r>
-          <w:rPr>
-            <w:noProof/>
-            <w:webHidden/>
-          </w:rPr>
-          <w:fldChar w:fldCharType="separate"/>
-        </w:r>
-        <w:r>
-          <w:rPr>
-            <w:noProof/>
-            <w:webHidden/>
-          </w:rPr>
-          <w:t>17</w:t>
-        </w:r>
-        <w:r>
-          <w:rPr>
-            <w:noProof/>
-            <w:webHidden/>
-          </w:rPr>
-          <w:fldChar w:fldCharType="end"/>
-        </w:r>
-      </w:hyperlink>
-    </w:p>
-    <w:p>
-      <w:pPr>
-        <w:pStyle w:val="41"/>
-        <w:tabs>
-          <w:tab w:val="right" w:leader="dot" w:pos="9344"/>
-        </w:tabs>
-        <w:rPr>
-          <w:rFonts w:asciiTheme="minorHAnsi" w:eastAsiaTheme="minorEastAsia" w:hAnsiTheme="minorHAnsi" w:cstheme="minorBidi"/>
-          <w:noProof/>
-          <w:sz w:val="22"/>
-          <w:szCs w:val="22"/>
-        </w:rPr>
-      </w:pPr>
-      <w:hyperlink w:anchor="_Toc161067552" w:history="1">
-        <w:r>
-          <w:rPr>
-            <w:rStyle w:val="afe"/>
-            <w:noProof/>
-          </w:rPr>
-          <w:t>5.2.3 Обучение</w:t>
-        </w:r>
-        <w:r>
-          <w:rPr>
-            <w:noProof/>
-            <w:webHidden/>
-          </w:rPr>
-          <w:tab/>
-        </w:r>
-        <w:r>
-          <w:rPr>
-            <w:noProof/>
-            <w:webHidden/>
-          </w:rPr>
-          <w:fldChar w:fldCharType="begin"/>
-        </w:r>
-        <w:r>
-          <w:rPr>
-            <w:noProof/>
-            <w:webHidden/>
-          </w:rPr>
-          <w:instrText xml:space="preserve"> PAGEREF _Toc161067552 \h </w:instrText>
-        </w:r>
-        <w:r>
-          <w:rPr>
-            <w:noProof/>
-            <w:webHidden/>
-          </w:rPr>
-        </w:r>
-        <w:r>
-          <w:rPr>
-            <w:noProof/>
-            <w:webHidden/>
-          </w:rPr>
-          <w:fldChar w:fldCharType="separate"/>
-        </w:r>
-        <w:r>
-          <w:rPr>
-            <w:noProof/>
-            <w:webHidden/>
-          </w:rPr>
-          <w:t>17</w:t>
-        </w:r>
-        <w:r>
-          <w:rPr>
-            <w:noProof/>
-            <w:webHidden/>
-          </w:rPr>
-          <w:fldChar w:fldCharType="end"/>
-        </w:r>
-      </w:hyperlink>
-    </w:p>
-    <w:p>
-      <w:pPr>
-        <w:pStyle w:val="41"/>
-        <w:tabs>
-          <w:tab w:val="right" w:leader="dot" w:pos="9344"/>
-        </w:tabs>
-        <w:rPr>
-          <w:rFonts w:asciiTheme="minorHAnsi" w:eastAsiaTheme="minorEastAsia" w:hAnsiTheme="minorHAnsi" w:cstheme="minorBidi"/>
-          <w:noProof/>
-          <w:sz w:val="22"/>
-          <w:szCs w:val="22"/>
-        </w:rPr>
-      </w:pPr>
-      <w:hyperlink w:anchor="_Toc161067553" w:history="1">
-        <w:r>
-          <w:rPr>
-            <w:rStyle w:val="afe"/>
-            <w:noProof/>
-          </w:rPr>
-          <w:t>5.2.4 Авторизация и регистрация</w:t>
-        </w:r>
-        <w:r>
-          <w:rPr>
-            <w:noProof/>
-            <w:webHidden/>
-          </w:rPr>
-          <w:tab/>
-        </w:r>
-        <w:r>
-          <w:rPr>
-            <w:noProof/>
-            <w:webHidden/>
-          </w:rPr>
-          <w:fldChar w:fldCharType="begin"/>
-        </w:r>
-        <w:r>
-          <w:rPr>
-            <w:noProof/>
-            <w:webHidden/>
-          </w:rPr>
-          <w:instrText xml:space="preserve"> PAGEREF _Toc161067553 \h </w:instrText>
-        </w:r>
-        <w:r>
-          <w:rPr>
-            <w:noProof/>
-            <w:webHidden/>
-          </w:rPr>
-        </w:r>
-        <w:r>
-          <w:rPr>
-            <w:noProof/>
-            <w:webHidden/>
-          </w:rPr>
-          <w:fldChar w:fldCharType="separate"/>
-        </w:r>
-        <w:r>
-          <w:rPr>
-            <w:noProof/>
-            <w:webHidden/>
-          </w:rPr>
-          <w:t>18</w:t>
-        </w:r>
-        <w:r>
-          <w:rPr>
-            <w:noProof/>
-            <w:webHidden/>
-          </w:rPr>
-          <w:fldChar w:fldCharType="end"/>
-        </w:r>
-      </w:hyperlink>
-    </w:p>
-    <w:p>
-      <w:pPr>
-        <w:pStyle w:val="41"/>
-        <w:tabs>
-          <w:tab w:val="right" w:leader="dot" w:pos="9344"/>
-        </w:tabs>
-        <w:rPr>
-          <w:rFonts w:asciiTheme="minorHAnsi" w:eastAsiaTheme="minorEastAsia" w:hAnsiTheme="minorHAnsi" w:cstheme="minorBidi"/>
-          <w:noProof/>
-          <w:sz w:val="22"/>
-          <w:szCs w:val="22"/>
-        </w:rPr>
-      </w:pPr>
-      <w:hyperlink w:anchor="_Toc161067554" w:history="1">
-        <w:r>
-          <w:rPr>
-            <w:rStyle w:val="afe"/>
-            <w:noProof/>
-          </w:rPr>
-          <w:t>5.2.5 Каталог</w:t>
-        </w:r>
-        <w:r>
-          <w:rPr>
-            <w:noProof/>
-            <w:webHidden/>
-          </w:rPr>
-          <w:tab/>
-        </w:r>
-        <w:r>
-          <w:rPr>
-            <w:noProof/>
-            <w:webHidden/>
-          </w:rPr>
-          <w:fldChar w:fldCharType="begin"/>
-        </w:r>
-        <w:r>
-          <w:rPr>
-            <w:noProof/>
-            <w:webHidden/>
-          </w:rPr>
-          <w:instrText xml:space="preserve"> PAGEREF _Toc161067554 \h </w:instrText>
-        </w:r>
-        <w:r>
-          <w:rPr>
-            <w:noProof/>
-            <w:webHidden/>
-          </w:rPr>
-        </w:r>
-        <w:r>
-          <w:rPr>
-            <w:noProof/>
-            <w:webHidden/>
-          </w:rPr>
-          <w:fldChar w:fldCharType="separate"/>
-        </w:r>
-        <w:r>
-          <w:rPr>
-            <w:noProof/>
-            <w:webHidden/>
-          </w:rPr>
-          <w:t>18</w:t>
-        </w:r>
-        <w:r>
-          <w:rPr>
-            <w:noProof/>
-            <w:webHidden/>
-          </w:rPr>
-          <w:fldChar w:fldCharType="end"/>
-        </w:r>
-      </w:hyperlink>
-    </w:p>
-    <w:p>
-      <w:pPr>
-        <w:pStyle w:val="41"/>
-        <w:tabs>
-          <w:tab w:val="right" w:leader="dot" w:pos="9344"/>
-        </w:tabs>
-        <w:rPr>
-          <w:rFonts w:asciiTheme="minorHAnsi" w:eastAsiaTheme="minorEastAsia" w:hAnsiTheme="minorHAnsi" w:cstheme="minorBidi"/>
-          <w:noProof/>
-          <w:sz w:val="22"/>
-          <w:szCs w:val="22"/>
-        </w:rPr>
-      </w:pPr>
-      <w:hyperlink w:anchor="_Toc161067555" w:history="1">
-        <w:r>
-          <w:rPr>
-            <w:rStyle w:val="afe"/>
-            <w:noProof/>
-          </w:rPr>
-          <w:t>5.2.6 Главный экран курса</w:t>
-        </w:r>
-        <w:r>
-          <w:rPr>
-            <w:noProof/>
-            <w:webHidden/>
-          </w:rPr>
-          <w:tab/>
-        </w:r>
-        <w:r>
-          <w:rPr>
-            <w:noProof/>
-            <w:webHidden/>
-          </w:rPr>
-          <w:fldChar w:fldCharType="begin"/>
-        </w:r>
-        <w:r>
-          <w:rPr>
-            <w:noProof/>
-            <w:webHidden/>
-          </w:rPr>
-          <w:instrText xml:space="preserve"> PAGEREF _Toc161067555 \h </w:instrText>
-        </w:r>
-        <w:r>
-          <w:rPr>
-            <w:noProof/>
-            <w:webHidden/>
-          </w:rPr>
-        </w:r>
-        <w:r>
-          <w:rPr>
-            <w:noProof/>
-            <w:webHidden/>
-          </w:rPr>
-          <w:fldChar w:fldCharType="separate"/>
-        </w:r>
-        <w:r>
-          <w:rPr>
-            <w:noProof/>
-            <w:webHidden/>
-          </w:rPr>
-          <w:t>18</w:t>
-        </w:r>
-        <w:r>
-          <w:rPr>
-            <w:noProof/>
-            <w:webHidden/>
-          </w:rPr>
-          <w:fldChar w:fldCharType="end"/>
-        </w:r>
-      </w:hyperlink>
-    </w:p>
-    <w:p>
-      <w:pPr>
-        <w:pStyle w:val="41"/>
-        <w:tabs>
-          <w:tab w:val="right" w:leader="dot" w:pos="9344"/>
-        </w:tabs>
-        <w:rPr>
-          <w:rFonts w:asciiTheme="minorHAnsi" w:eastAsiaTheme="minorEastAsia" w:hAnsiTheme="minorHAnsi" w:cstheme="minorBidi"/>
-          <w:noProof/>
-          <w:sz w:val="22"/>
-          <w:szCs w:val="22"/>
-        </w:rPr>
-      </w:pPr>
-      <w:hyperlink w:anchor="_Toc161067556" w:history="1">
-        <w:r>
-          <w:rPr>
-            <w:rStyle w:val="afe"/>
-            <w:noProof/>
-          </w:rPr>
-          <w:t>5.2.7 Экран раздела курса</w:t>
-        </w:r>
-        <w:r>
-          <w:rPr>
-            <w:noProof/>
-            <w:webHidden/>
-          </w:rPr>
-          <w:tab/>
-        </w:r>
-        <w:r>
-          <w:rPr>
-            <w:noProof/>
-            <w:webHidden/>
-          </w:rPr>
-          <w:fldChar w:fldCharType="begin"/>
-        </w:r>
-        <w:r>
-          <w:rPr>
-            <w:noProof/>
-            <w:webHidden/>
-          </w:rPr>
-          <w:instrText xml:space="preserve"> PAGEREF _Toc161067556 \h </w:instrText>
-        </w:r>
-        <w:r>
-          <w:rPr>
-            <w:noProof/>
-            <w:webHidden/>
-          </w:rPr>
-        </w:r>
-        <w:r>
-          <w:rPr>
-            <w:noProof/>
-            <w:webHidden/>
-          </w:rPr>
-          <w:fldChar w:fldCharType="separate"/>
-        </w:r>
-        <w:r>
-          <w:rPr>
-            <w:noProof/>
-            <w:webHidden/>
-          </w:rPr>
-          <w:t>18</w:t>
-        </w:r>
-        <w:r>
-          <w:rPr>
-            <w:noProof/>
-            <w:webHidden/>
-          </w:rPr>
-          <w:fldChar w:fldCharType="end"/>
-        </w:r>
-      </w:hyperlink>
-    </w:p>
-    <w:p>
-      <w:pPr>
-        <w:pStyle w:val="41"/>
-        <w:tabs>
-          <w:tab w:val="right" w:leader="dot" w:pos="9344"/>
-        </w:tabs>
-        <w:rPr>
-          <w:rFonts w:asciiTheme="minorHAnsi" w:eastAsiaTheme="minorEastAsia" w:hAnsiTheme="minorHAnsi" w:cstheme="minorBidi"/>
-          <w:noProof/>
-          <w:sz w:val="22"/>
-          <w:szCs w:val="22"/>
-        </w:rPr>
-      </w:pPr>
-      <w:hyperlink w:anchor="_Toc161067557" w:history="1">
-        <w:r>
-          <w:rPr>
-            <w:rStyle w:val="afe"/>
-            <w:noProof/>
-          </w:rPr>
-          <w:t>5.2.8 Профиль</w:t>
-        </w:r>
-        <w:r>
-          <w:rPr>
-            <w:noProof/>
-            <w:webHidden/>
-          </w:rPr>
-          <w:tab/>
-        </w:r>
-        <w:r>
-          <w:rPr>
-            <w:noProof/>
-            <w:webHidden/>
-          </w:rPr>
-          <w:fldChar w:fldCharType="begin"/>
-        </w:r>
-        <w:r>
-          <w:rPr>
-            <w:noProof/>
-            <w:webHidden/>
-          </w:rPr>
-          <w:instrText xml:space="preserve"> PAGEREF _Toc161067557 \h </w:instrText>
-        </w:r>
-        <w:r>
-          <w:rPr>
-            <w:noProof/>
-            <w:webHidden/>
-          </w:rPr>
-        </w:r>
-        <w:r>
-          <w:rPr>
-            <w:noProof/>
-            <w:webHidden/>
-          </w:rPr>
-          <w:fldChar w:fldCharType="separate"/>
-        </w:r>
-        <w:r>
-          <w:rPr>
-            <w:noProof/>
-            <w:webHidden/>
-          </w:rPr>
-          <w:t>18</w:t>
-        </w:r>
-        <w:r>
-          <w:rPr>
-            <w:noProof/>
-            <w:webHidden/>
-          </w:rPr>
-          <w:fldChar w:fldCharType="end"/>
-        </w:r>
-      </w:hyperlink>
-    </w:p>
-    <w:p>
-      <w:pPr>
-        <w:pStyle w:val="41"/>
-        <w:tabs>
-          <w:tab w:val="right" w:leader="dot" w:pos="9344"/>
-        </w:tabs>
-        <w:rPr>
-          <w:rFonts w:asciiTheme="minorHAnsi" w:eastAsiaTheme="minorEastAsia" w:hAnsiTheme="minorHAnsi" w:cstheme="minorBidi"/>
-          <w:noProof/>
-          <w:sz w:val="22"/>
-          <w:szCs w:val="22"/>
-        </w:rPr>
-      </w:pPr>
-      <w:hyperlink w:anchor="_Toc161067558" w:history="1">
-        <w:r>
-          <w:rPr>
-            <w:rStyle w:val="afe"/>
-            <w:noProof/>
-          </w:rPr>
-          <w:t>5.2.9 Экран пройденных курсов</w:t>
-        </w:r>
-        <w:r>
-          <w:rPr>
-            <w:noProof/>
-            <w:webHidden/>
-          </w:rPr>
-          <w:tab/>
-        </w:r>
-        <w:r>
-          <w:rPr>
-            <w:noProof/>
-            <w:webHidden/>
-          </w:rPr>
-          <w:fldChar w:fldCharType="begin"/>
-        </w:r>
-        <w:r>
-          <w:rPr>
-            <w:noProof/>
-            <w:webHidden/>
-          </w:rPr>
-          <w:instrText xml:space="preserve"> PAGEREF _Toc161067558 \h </w:instrText>
-        </w:r>
-        <w:r>
-          <w:rPr>
-            <w:noProof/>
-            <w:webHidden/>
-          </w:rPr>
-        </w:r>
-        <w:r>
-          <w:rPr>
-            <w:noProof/>
-            <w:webHidden/>
-          </w:rPr>
-          <w:fldChar w:fldCharType="separate"/>
-        </w:r>
-        <w:r>
-          <w:rPr>
-            <w:noProof/>
-            <w:webHidden/>
-          </w:rPr>
-          <w:t>19</w:t>
-        </w:r>
-        <w:r>
-          <w:rPr>
-            <w:noProof/>
-            <w:webHidden/>
-          </w:rPr>
-          <w:fldChar w:fldCharType="end"/>
-        </w:r>
-      </w:hyperlink>
-    </w:p>
-    <w:p>
-      <w:pPr>
-        <w:pStyle w:val="41"/>
-        <w:tabs>
-          <w:tab w:val="right" w:leader="dot" w:pos="9344"/>
-        </w:tabs>
-        <w:rPr>
-          <w:rFonts w:asciiTheme="minorHAnsi" w:eastAsiaTheme="minorEastAsia" w:hAnsiTheme="minorHAnsi" w:cstheme="minorBidi"/>
-          <w:noProof/>
-          <w:sz w:val="22"/>
-          <w:szCs w:val="22"/>
-        </w:rPr>
-      </w:pPr>
-      <w:hyperlink w:anchor="_Toc161067559" w:history="1">
-        <w:r>
-          <w:rPr>
-            <w:rStyle w:val="afe"/>
-            <w:noProof/>
-          </w:rPr>
-          <w:t>5.2.10 Редактор курса</w:t>
-        </w:r>
-        <w:r>
-          <w:rPr>
-            <w:noProof/>
-            <w:webHidden/>
-          </w:rPr>
-          <w:tab/>
-        </w:r>
-        <w:r>
-          <w:rPr>
-            <w:noProof/>
-            <w:webHidden/>
-          </w:rPr>
-          <w:fldChar w:fldCharType="begin"/>
-        </w:r>
-        <w:r>
-          <w:rPr>
-            <w:noProof/>
-            <w:webHidden/>
-          </w:rPr>
-          <w:instrText xml:space="preserve"> PAGEREF _Toc161067559 \h </w:instrText>
-        </w:r>
-        <w:r>
-          <w:rPr>
-            <w:noProof/>
-            <w:webHidden/>
-          </w:rPr>
-        </w:r>
-        <w:r>
-          <w:rPr>
-            <w:noProof/>
-            <w:webHidden/>
-          </w:rPr>
-          <w:fldChar w:fldCharType="separate"/>
-        </w:r>
-        <w:r>
-          <w:rPr>
-            <w:noProof/>
-            <w:webHidden/>
-          </w:rPr>
-          <w:t>19</w:t>
-        </w:r>
-        <w:r>
-          <w:rPr>
-            <w:noProof/>
-            <w:webHidden/>
-          </w:rPr>
-          <w:fldChar w:fldCharType="end"/>
-        </w:r>
-      </w:hyperlink>
-    </w:p>
-    <w:p>
-      <w:pPr>
-        <w:pStyle w:val="41"/>
-        <w:tabs>
-          <w:tab w:val="right" w:leader="dot" w:pos="9344"/>
-        </w:tabs>
-        <w:rPr>
-          <w:rFonts w:asciiTheme="minorHAnsi" w:eastAsiaTheme="minorEastAsia" w:hAnsiTheme="minorHAnsi" w:cstheme="minorBidi"/>
-          <w:noProof/>
-          <w:sz w:val="22"/>
-          <w:szCs w:val="22"/>
-        </w:rPr>
-      </w:pPr>
-      <w:hyperlink w:anchor="_Toc161067560" w:history="1">
-        <w:r>
-          <w:rPr>
-            <w:rStyle w:val="afe"/>
-            <w:noProof/>
-          </w:rPr>
-          <w:t>5.2.11 Настройки</w:t>
-        </w:r>
-        <w:r>
-          <w:rPr>
-            <w:noProof/>
-            <w:webHidden/>
-          </w:rPr>
-          <w:tab/>
-        </w:r>
-        <w:r>
-          <w:rPr>
-            <w:noProof/>
-            <w:webHidden/>
-          </w:rPr>
-          <w:fldChar w:fldCharType="begin"/>
-        </w:r>
-        <w:r>
-          <w:rPr>
-            <w:noProof/>
-            <w:webHidden/>
-          </w:rPr>
-          <w:instrText xml:space="preserve"> PAGEREF _Toc161067560 \h </w:instrText>
-        </w:r>
-        <w:r>
-          <w:rPr>
-            <w:noProof/>
-            <w:webHidden/>
-          </w:rPr>
-        </w:r>
-        <w:r>
-          <w:rPr>
-            <w:noProof/>
-            <w:webHidden/>
-          </w:rPr>
-          <w:fldChar w:fldCharType="separate"/>
-        </w:r>
-        <w:r>
-          <w:rPr>
-            <w:noProof/>
-            <w:webHidden/>
-          </w:rPr>
-          <w:t>19</w:t>
-        </w:r>
-        <w:r>
-          <w:rPr>
-            <w:noProof/>
-            <w:webHidden/>
-          </w:rPr>
-          <w:fldChar w:fldCharType="end"/>
-        </w:r>
-      </w:hyperlink>
-    </w:p>
-    <w:p>
-      <w:pPr>
-        <w:pStyle w:val="12"/>
-        <w:tabs>
-          <w:tab w:val="right" w:leader="dot" w:pos="9344"/>
-        </w:tabs>
-        <w:rPr>
-          <w:rFonts w:asciiTheme="minorHAnsi" w:eastAsiaTheme="minorEastAsia" w:hAnsiTheme="minorHAnsi" w:cstheme="minorBidi"/>
-          <w:noProof/>
-          <w:sz w:val="22"/>
-          <w:szCs w:val="22"/>
-        </w:rPr>
-      </w:pPr>
-      <w:hyperlink w:anchor="_Toc161067561" w:history="1">
-        <w:r>
-          <w:rPr>
-            <w:rStyle w:val="afe"/>
-            <w:noProof/>
-          </w:rPr>
-          <w:t>6 Состав и содержание работ по созданию приложения</w:t>
-        </w:r>
-        <w:r>
-          <w:rPr>
-            <w:noProof/>
-            <w:webHidden/>
-          </w:rPr>
-          <w:tab/>
-        </w:r>
-        <w:r>
-          <w:rPr>
-            <w:noProof/>
-            <w:webHidden/>
-          </w:rPr>
-          <w:fldChar w:fldCharType="begin"/>
-        </w:r>
-        <w:r>
-          <w:rPr>
-            <w:noProof/>
-            <w:webHidden/>
-          </w:rPr>
-          <w:instrText xml:space="preserve"> PAGEREF _Toc161067561 \h </w:instrText>
-        </w:r>
-        <w:r>
-          <w:rPr>
-            <w:noProof/>
-            <w:webHidden/>
-          </w:rPr>
-        </w:r>
-        <w:r>
-          <w:rPr>
-            <w:noProof/>
-            <w:webHidden/>
-          </w:rPr>
-          <w:fldChar w:fldCharType="separate"/>
-        </w:r>
-        <w:r>
-          <w:rPr>
-            <w:noProof/>
-            <w:webHidden/>
-          </w:rPr>
-          <w:t>20</w:t>
-        </w:r>
-        <w:r>
-          <w:rPr>
-            <w:noProof/>
-            <w:webHidden/>
-          </w:rPr>
-          <w:fldChar w:fldCharType="end"/>
-        </w:r>
-      </w:hyperlink>
-    </w:p>
-    <w:p>
-      <w:pPr>
-        <w:pStyle w:val="12"/>
-        <w:tabs>
-          <w:tab w:val="right" w:leader="dot" w:pos="9344"/>
-        </w:tabs>
-        <w:rPr>
-          <w:rFonts w:asciiTheme="minorHAnsi" w:eastAsiaTheme="minorEastAsia" w:hAnsiTheme="minorHAnsi" w:cstheme="minorBidi"/>
-          <w:noProof/>
-          <w:sz w:val="22"/>
-          <w:szCs w:val="22"/>
-        </w:rPr>
-      </w:pPr>
-      <w:hyperlink w:anchor="_Toc161067562" w:history="1">
-        <w:r>
-          <w:rPr>
-            <w:rStyle w:val="afe"/>
-            <w:noProof/>
-          </w:rPr>
-          <w:t>7 Порядок разработки приложения</w:t>
-        </w:r>
-        <w:r>
-          <w:rPr>
-            <w:noProof/>
-            <w:webHidden/>
-          </w:rPr>
-          <w:tab/>
-        </w:r>
-        <w:r>
-          <w:rPr>
-            <w:noProof/>
-            <w:webHidden/>
-          </w:rPr>
-          <w:fldChar w:fldCharType="begin"/>
-        </w:r>
-        <w:r>
-          <w:rPr>
-            <w:noProof/>
-            <w:webHidden/>
-          </w:rPr>
-          <w:instrText xml:space="preserve"> PAGEREF _Toc161067562 \h </w:instrText>
-        </w:r>
-        <w:r>
-          <w:rPr>
-            <w:noProof/>
-            <w:webHidden/>
-          </w:rPr>
-        </w:r>
-        <w:r>
-          <w:rPr>
-            <w:noProof/>
-            <w:webHidden/>
-          </w:rPr>
-          <w:fldChar w:fldCharType="separate"/>
-        </w:r>
-        <w:r>
-          <w:rPr>
-            <w:noProof/>
-            <w:webHidden/>
-          </w:rPr>
-          <w:t>21</w:t>
-        </w:r>
-        <w:r>
-          <w:rPr>
-            <w:noProof/>
-            <w:webHidden/>
-          </w:rPr>
-          <w:fldChar w:fldCharType="end"/>
-        </w:r>
-      </w:hyperlink>
-    </w:p>
-    <w:p>
-      <w:pPr>
-        <w:pStyle w:val="12"/>
-        <w:tabs>
-          <w:tab w:val="right" w:leader="dot" w:pos="9344"/>
-        </w:tabs>
-        <w:rPr>
-          <w:rFonts w:asciiTheme="minorHAnsi" w:eastAsiaTheme="minorEastAsia" w:hAnsiTheme="minorHAnsi" w:cstheme="minorBidi"/>
-          <w:noProof/>
-          <w:sz w:val="22"/>
-          <w:szCs w:val="22"/>
-        </w:rPr>
-      </w:pPr>
-      <w:hyperlink w:anchor="_Toc161067563" w:history="1">
-        <w:r>
-          <w:rPr>
-            <w:rStyle w:val="afe"/>
-            <w:noProof/>
-          </w:rPr>
-          <w:t>8 Порядок контроля и приемки приложения</w:t>
-        </w:r>
-        <w:r>
-          <w:rPr>
-            <w:noProof/>
-            <w:webHidden/>
-          </w:rPr>
-          <w:tab/>
-        </w:r>
-        <w:r>
-          <w:rPr>
-            <w:noProof/>
-            <w:webHidden/>
-          </w:rPr>
-          <w:fldChar w:fldCharType="begin"/>
-        </w:r>
-        <w:r>
-          <w:rPr>
-            <w:noProof/>
-            <w:webHidden/>
-          </w:rPr>
-          <w:instrText xml:space="preserve"> PAGEREF _Toc161067563 \h </w:instrText>
-        </w:r>
-        <w:r>
-          <w:rPr>
-            <w:noProof/>
-            <w:webHidden/>
-          </w:rPr>
-        </w:r>
-        <w:r>
-          <w:rPr>
-            <w:noProof/>
-            <w:webHidden/>
-          </w:rPr>
-          <w:fldChar w:fldCharType="separate"/>
-        </w:r>
-        <w:r>
-          <w:rPr>
-            <w:noProof/>
-            <w:webHidden/>
-          </w:rPr>
-          <w:t>22</w:t>
-        </w:r>
-        <w:r>
-          <w:rPr>
-            <w:noProof/>
-            <w:webHidden/>
-          </w:rPr>
-          <w:fldChar w:fldCharType="end"/>
-        </w:r>
-      </w:hyperlink>
-    </w:p>
-    <w:p>
-      <w:pPr>
-        <w:pStyle w:val="12"/>
-        <w:tabs>
-          <w:tab w:val="right" w:leader="dot" w:pos="9344"/>
-        </w:tabs>
-        <w:rPr>
-          <w:rFonts w:asciiTheme="minorHAnsi" w:eastAsiaTheme="minorEastAsia" w:hAnsiTheme="minorHAnsi" w:cstheme="minorBidi"/>
-          <w:noProof/>
-          <w:sz w:val="22"/>
-          <w:szCs w:val="22"/>
-        </w:rPr>
-      </w:pPr>
-      <w:hyperlink w:anchor="_Toc161067564" w:history="1">
-        <w:r>
-          <w:rPr>
-            <w:rStyle w:val="afe"/>
-            <w:noProof/>
-          </w:rPr>
-          <w:t>9 Требования к документированию</w:t>
-        </w:r>
-        <w:r>
-          <w:rPr>
-            <w:noProof/>
-            <w:webHidden/>
-          </w:rPr>
-          <w:tab/>
-        </w:r>
-        <w:r>
-          <w:rPr>
-            <w:noProof/>
-            <w:webHidden/>
-          </w:rPr>
-          <w:fldChar w:fldCharType="begin"/>
-        </w:r>
-        <w:r>
-          <w:rPr>
-            <w:noProof/>
-            <w:webHidden/>
-          </w:rPr>
-          <w:instrText xml:space="preserve"> PAGEREF _Toc161067564 \h </w:instrText>
-        </w:r>
-        <w:r>
-          <w:rPr>
-            <w:noProof/>
-            <w:webHidden/>
-          </w:rPr>
-        </w:r>
-        <w:r>
-          <w:rPr>
-            <w:noProof/>
-            <w:webHidden/>
-          </w:rPr>
-          <w:fldChar w:fldCharType="separate"/>
-        </w:r>
-        <w:r>
-          <w:rPr>
-            <w:noProof/>
-            <w:webHidden/>
-          </w:rPr>
-          <w:t>23</w:t>
-        </w:r>
-        <w:r>
-          <w:rPr>
-            <w:noProof/>
-            <w:webHidden/>
-          </w:rPr>
-          <w:fldChar w:fldCharType="end"/>
-        </w:r>
-      </w:hyperlink>
-    </w:p>
-    <w:p>
-      <w:pPr>
-        <w:pStyle w:val="21"/>
-        <w:tabs>
-          <w:tab w:val="right" w:leader="dot" w:pos="9344"/>
-        </w:tabs>
-        <w:rPr>
-          <w:rFonts w:asciiTheme="minorHAnsi" w:eastAsiaTheme="minorEastAsia" w:hAnsiTheme="minorHAnsi" w:cstheme="minorBidi"/>
-          <w:noProof/>
-          <w:sz w:val="22"/>
-          <w:szCs w:val="22"/>
-        </w:rPr>
-      </w:pPr>
-      <w:hyperlink w:anchor="_Toc161067565" w:history="1">
-        <w:r>
-          <w:rPr>
-            <w:rStyle w:val="afe"/>
-            <w:noProof/>
-          </w:rPr>
-          <w:t>9.1 Перечень подлежащих разработке документов</w:t>
-        </w:r>
-        <w:r>
-          <w:rPr>
-            <w:noProof/>
-            <w:webHidden/>
-          </w:rPr>
-          <w:tab/>
-        </w:r>
-        <w:r>
-          <w:rPr>
-            <w:noProof/>
-            <w:webHidden/>
-          </w:rPr>
-          <w:fldChar w:fldCharType="begin"/>
-        </w:r>
-        <w:r>
-          <w:rPr>
-            <w:noProof/>
-            <w:webHidden/>
-          </w:rPr>
-          <w:instrText xml:space="preserve"> PAGEREF _Toc161067565 \h </w:instrText>
-        </w:r>
-        <w:r>
-          <w:rPr>
-            <w:noProof/>
-            <w:webHidden/>
-          </w:rPr>
-        </w:r>
-        <w:r>
-          <w:rPr>
-            <w:noProof/>
-            <w:webHidden/>
-          </w:rPr>
-          <w:fldChar w:fldCharType="separate"/>
-        </w:r>
-        <w:r>
-          <w:rPr>
-            <w:noProof/>
-            <w:webHidden/>
-          </w:rPr>
-          <w:t>23</w:t>
-        </w:r>
-        <w:r>
-          <w:rPr>
-            <w:noProof/>
-            <w:webHidden/>
-          </w:rPr>
-          <w:fldChar w:fldCharType="end"/>
-        </w:r>
-      </w:hyperlink>
-    </w:p>
-    <w:p>
-      <w:pPr>
-        <w:pStyle w:val="21"/>
-        <w:tabs>
-          <w:tab w:val="right" w:leader="dot" w:pos="9344"/>
-        </w:tabs>
-        <w:rPr>
-          <w:rFonts w:asciiTheme="minorHAnsi" w:eastAsiaTheme="minorEastAsia" w:hAnsiTheme="minorHAnsi" w:cstheme="minorBidi"/>
-          <w:noProof/>
-          <w:sz w:val="22"/>
-          <w:szCs w:val="22"/>
-        </w:rPr>
-      </w:pPr>
-      <w:hyperlink w:anchor="_Toc161067566" w:history="1">
-        <w:r>
-          <w:rPr>
-            <w:rStyle w:val="afe"/>
-            <w:noProof/>
-          </w:rPr>
-          <w:t>9.2 Вид представления и количество документов</w:t>
-        </w:r>
-        <w:r>
-          <w:rPr>
-            <w:noProof/>
-            <w:webHidden/>
-          </w:rPr>
-          <w:tab/>
-        </w:r>
-        <w:r>
-          <w:rPr>
-            <w:noProof/>
-            <w:webHidden/>
-          </w:rPr>
-          <w:fldChar w:fldCharType="begin"/>
-        </w:r>
-        <w:r>
-          <w:rPr>
-            <w:noProof/>
-            <w:webHidden/>
-          </w:rPr>
-          <w:instrText xml:space="preserve"> PAGEREF _Toc161067566 \h </w:instrText>
-        </w:r>
-        <w:r>
-          <w:rPr>
-            <w:noProof/>
-            <w:webHidden/>
-          </w:rPr>
-        </w:r>
-        <w:r>
-          <w:rPr>
-            <w:noProof/>
-            <w:webHidden/>
-          </w:rPr>
-          <w:fldChar w:fldCharType="separate"/>
-        </w:r>
-        <w:r>
-          <w:rPr>
-            <w:noProof/>
-            <w:webHidden/>
-          </w:rPr>
-          <w:t>23</w:t>
-        </w:r>
-        <w:r>
-          <w:rPr>
-            <w:noProof/>
-            <w:webHidden/>
-          </w:rPr>
-          <w:fldChar w:fldCharType="end"/>
-        </w:r>
-      </w:hyperlink>
-    </w:p>
-    <w:p>
-      <w:pPr>
-        <w:pStyle w:val="12"/>
-        <w:tabs>
-          <w:tab w:val="right" w:leader="dot" w:pos="9344"/>
-        </w:tabs>
-        <w:rPr>
-          <w:rFonts w:asciiTheme="minorHAnsi" w:eastAsiaTheme="minorEastAsia" w:hAnsiTheme="minorHAnsi" w:cstheme="minorBidi"/>
-          <w:noProof/>
-          <w:sz w:val="22"/>
-          <w:szCs w:val="22"/>
-        </w:rPr>
-      </w:pPr>
-      <w:hyperlink w:anchor="_Toc161067567" w:history="1">
-        <w:r>
-          <w:rPr>
-            <w:rStyle w:val="afe"/>
-            <w:noProof/>
-          </w:rPr>
-          <w:t>Приложение</w:t>
-        </w:r>
-        <w:r>
-          <w:rPr>
-            <w:noProof/>
-            <w:webHidden/>
-          </w:rPr>
-          <w:tab/>
-        </w:r>
-        <w:r>
-          <w:rPr>
-            <w:noProof/>
-            <w:webHidden/>
-          </w:rPr>
-          <w:fldChar w:fldCharType="begin"/>
-        </w:r>
-        <w:r>
-          <w:rPr>
-            <w:noProof/>
-            <w:webHidden/>
-          </w:rPr>
-          <w:instrText xml:space="preserve"> PAGEREF _Toc161067567 \h </w:instrText>
-        </w:r>
-        <w:r>
-          <w:rPr>
-            <w:noProof/>
-            <w:webHidden/>
-          </w:rPr>
-        </w:r>
-        <w:r>
-          <w:rPr>
-            <w:noProof/>
-            <w:webHidden/>
-          </w:rPr>
-          <w:fldChar w:fldCharType="separate"/>
-        </w:r>
-        <w:r>
-          <w:rPr>
-            <w:noProof/>
-            <w:webHidden/>
-          </w:rPr>
-          <w:t>24</w:t>
-        </w:r>
-        <w:r>
-          <w:rPr>
-            <w:noProof/>
-            <w:webHidden/>
-          </w:rPr>
-          <w:fldChar w:fldCharType="end"/>
-        </w:r>
-      </w:hyperlink>
-    </w:p>
-    <w:p>
-      <w:pPr>
         <w:pStyle w:val="af4"/>
       </w:pPr>
       <w:r>
         <w:fldChar w:fldCharType="end"/>
       </w:r>
     </w:p>
+    <w:p/>
+    <w:p/>
+    <w:p/>
+    <w:p/>
+    <w:p/>
+    <w:p/>
+    <w:p/>
+    <w:p/>
+    <w:p/>
+    <w:p/>
+    <w:p/>
+    <w:p/>
+    <w:p/>
+    <w:p/>
+    <w:p/>
+    <w:p/>
+    <w:p/>
+    <w:p>
+      <w:pPr>
+        <w:jc w:val="center"/>
+      </w:pPr>
+    </w:p>
     <w:p>
       <w:pPr>
         <w:pStyle w:val="a2"/>
       </w:pPr>
-      <w:bookmarkStart w:id="2" w:name="_Toc161067521"/>
+      <w:bookmarkStart w:id="2" w:name="_Toc161136312"/>
       <w:r>
         <w:lastRenderedPageBreak/>
         <w:t>Терминология</w:t>
@@ -4099,36 +3972,6 @@
       <w:pPr>
         <w:pStyle w:val="af4"/>
         <w:rPr>
-          <w:lang w:val="en-US"/>
-        </w:rPr>
-      </w:pPr>
-      <w:proofErr w:type="spellStart"/>
-      <w:r>
-        <w:rPr>
-          <w:b/>
-        </w:rPr>
-        <w:t>Аватар</w:t>
-      </w:r>
-      <w:proofErr w:type="spellEnd"/>
-      <w:r>
-        <w:t xml:space="preserve"> – </w:t>
-      </w:r>
-      <w:r>
-        <w:t xml:space="preserve">изображение, используемое в учётной записи для персонализации </w:t>
-      </w:r>
-      <w:proofErr w:type="spellStart"/>
-      <w:r>
-        <w:t>ползователя</w:t>
-      </w:r>
-      <w:proofErr w:type="spellEnd"/>
-      <w:r>
-        <w:t>.</w:t>
-      </w:r>
-    </w:p>
-    <w:p>
-      <w:pPr>
-        <w:pStyle w:val="af4"/>
-        <w:rPr>
           <w:highlight w:val="yellow"/>
         </w:rPr>
       </w:pPr>
@@ -4178,13 +4021,7 @@
       </w:r>
       <w:proofErr w:type="spellEnd"/>
       <w:r>
-        <w:t xml:space="preserve"> - клиентская часть приложения. О</w:t>
-      </w:r>
-      <w:r>
-        <w:t xml:space="preserve">твечает за получение информации </w:t>
-      </w:r>
-      <w:r>
-        <w:t>с программно-аппаратной части и отображение ее на устройстве пользователя.</w:t>
+        <w:t xml:space="preserve"> - клиентская часть приложения. Отвечает за получение информации с программно-аппаратной части и отображение ее на устройстве пользователя.</w:t>
       </w:r>
     </w:p>
     <w:p>
@@ -4196,7 +4033,6 @@
         <w:rPr>
           <w:b/>
         </w:rPr>
-        <w:lastRenderedPageBreak/>
         <w:t>Back-end</w:t>
       </w:r>
       <w:proofErr w:type="spellEnd"/>
@@ -4211,7 +4047,7 @@
       <w:pPr>
         <w:pStyle w:val="a2"/>
       </w:pPr>
-      <w:bookmarkStart w:id="3" w:name="_Toc161067522"/>
+      <w:bookmarkStart w:id="3" w:name="_Toc161136313"/>
       <w:r>
         <w:lastRenderedPageBreak/>
         <w:t>Общие сведения</w:t>
@@ -4222,7 +4058,7 @@
       <w:pPr>
         <w:pStyle w:val="a3"/>
       </w:pPr>
-      <w:bookmarkStart w:id="4" w:name="_Toc161067523"/>
+      <w:bookmarkStart w:id="4" w:name="_Toc161136314"/>
       <w:r>
         <w:t>Полное наименование системы и название приложения</w:t>
       </w:r>
@@ -4257,7 +4093,7 @@
       <w:pPr>
         <w:pStyle w:val="a3"/>
       </w:pPr>
-      <w:bookmarkStart w:id="5" w:name="_Toc161067524"/>
+      <w:bookmarkStart w:id="5" w:name="_Toc161136315"/>
       <w:r>
         <w:t>Заказчик</w:t>
       </w:r>
@@ -4313,7 +4149,7 @@
       <w:pPr>
         <w:pStyle w:val="a3"/>
       </w:pPr>
-      <w:bookmarkStart w:id="6" w:name="_Toc161067525"/>
+      <w:bookmarkStart w:id="6" w:name="_Toc161136316"/>
       <w:r>
         <w:t>Разработчик</w:t>
       </w:r>
@@ -4403,9 +4239,12 @@
       <w:pPr>
         <w:pStyle w:val="a3"/>
       </w:pPr>
-      <w:bookmarkStart w:id="7" w:name="_Toc161067526"/>
-      <w:r>
-        <w:t>Перечень документов, на основании которых создается система</w:t>
+      <w:bookmarkStart w:id="7" w:name="_Toc161136317"/>
+      <w:r>
+        <w:t xml:space="preserve">Перечень документов, на основании которых создается </w:t>
+      </w:r>
+      <w:r>
+        <w:t>приложение</w:t>
       </w:r>
       <w:bookmarkEnd w:id="7"/>
     </w:p>
@@ -4436,7 +4275,7 @@
       <w:pPr>
         <w:pStyle w:val="a3"/>
       </w:pPr>
-      <w:bookmarkStart w:id="8" w:name="_Toc161067527"/>
+      <w:bookmarkStart w:id="8" w:name="_Toc161136318"/>
       <w:r>
         <w:lastRenderedPageBreak/>
         <w:t>Плановые сроки начала и окончания работы по</w:t>
@@ -4448,7 +4287,7 @@
         <w:t xml:space="preserve"> </w:t>
       </w:r>
       <w:r>
-        <w:t>автоматизированной системы</w:t>
+        <w:t>приложения</w:t>
       </w:r>
       <w:bookmarkEnd w:id="8"/>
     </w:p>
@@ -4464,9 +4303,12 @@
       <w:pPr>
         <w:pStyle w:val="a3"/>
       </w:pPr>
-      <w:bookmarkStart w:id="9" w:name="_Toc161067528"/>
-      <w:r>
-        <w:t>Порядок оформления и предъявления заказчику результатов работ по созданию системы</w:t>
+      <w:bookmarkStart w:id="9" w:name="_Toc161136319"/>
+      <w:r>
+        <w:t xml:space="preserve">Порядок оформления и предъявления заказчику результатов работ по созданию </w:t>
+      </w:r>
+      <w:r>
+        <w:t>приложения</w:t>
       </w:r>
       <w:bookmarkEnd w:id="9"/>
     </w:p>
@@ -4732,7 +4574,7 @@
       <w:pPr>
         <w:pStyle w:val="a2"/>
       </w:pPr>
-      <w:bookmarkStart w:id="10" w:name="_Toc161067529"/>
+      <w:bookmarkStart w:id="10" w:name="_Toc161136320"/>
       <w:r>
         <w:lastRenderedPageBreak/>
         <w:t>Назначение и цели</w:t>
@@ -4749,7 +4591,7 @@
       <w:pPr>
         <w:pStyle w:val="a3"/>
       </w:pPr>
-      <w:bookmarkStart w:id="11" w:name="_Toc161067530"/>
+      <w:bookmarkStart w:id="11" w:name="_Toc161136321"/>
       <w:r>
         <w:t>Назначение приложения</w:t>
       </w:r>
@@ -4775,7 +4617,7 @@
       <w:pPr>
         <w:pStyle w:val="a3"/>
       </w:pPr>
-      <w:bookmarkStart w:id="12" w:name="_Toc161067531"/>
+      <w:bookmarkStart w:id="12" w:name="_Toc161136322"/>
       <w:r>
         <w:t>Цели создания приложения</w:t>
       </w:r>
@@ -4805,7 +4647,13 @@
         <w:rPr>
           <w:lang w:eastAsia="ru-RU"/>
         </w:rPr>
-        <w:t>Создание удобной площадки для онлайн-обучения пользователей;</w:t>
+        <w:t>с</w:t>
+      </w:r>
+      <w:r>
+        <w:rPr>
+          <w:lang w:eastAsia="ru-RU"/>
+        </w:rPr>
+        <w:t>оздание удобной площадки для онлайн-обучения пользователей;</w:t>
       </w:r>
     </w:p>
     <w:p>
@@ -4820,7 +4668,13 @@
         <w:rPr>
           <w:lang w:eastAsia="ru-RU"/>
         </w:rPr>
-        <w:t>Предоставление доступа к обучающим материалам для развития навыков;</w:t>
+        <w:t>п</w:t>
+      </w:r>
+      <w:r>
+        <w:rPr>
+          <w:lang w:eastAsia="ru-RU"/>
+        </w:rPr>
+        <w:t>редоставление доступа к обучающим материалам для развития навыков;</w:t>
       </w:r>
     </w:p>
     <w:p>
@@ -4835,13 +4689,25 @@
         <w:rPr>
           <w:lang w:eastAsia="ru-RU"/>
         </w:rPr>
-        <w:t>Стимулирование интереса пользовате</w:t>
-      </w:r>
-      <w:r>
-        <w:rPr>
-          <w:lang w:eastAsia="ru-RU"/>
-        </w:rPr>
-        <w:t>лей к творчеству и саморазвитию.</w:t>
+        <w:t>с</w:t>
+      </w:r>
+      <w:r>
+        <w:rPr>
+          <w:lang w:eastAsia="ru-RU"/>
+        </w:rPr>
+        <w:t>тимулирование интереса пользовате</w:t>
+      </w:r>
+      <w:r>
+        <w:rPr>
+          <w:lang w:eastAsia="ru-RU"/>
+        </w:rPr>
+        <w:t>лей к творчеству и саморазвитию</w:t>
+      </w:r>
+      <w:r>
+        <w:rPr>
+          <w:lang w:eastAsia="ru-RU"/>
+        </w:rPr>
+        <w:t>;</w:t>
       </w:r>
     </w:p>
     <w:p>
@@ -4856,7 +4722,13 @@
         <w:rPr>
           <w:lang w:eastAsia="ru-RU"/>
         </w:rPr>
-        <w:t>Получение прибыли путем интеграции рекламы.</w:t>
+        <w:t>п</w:t>
+      </w:r>
+      <w:r>
+        <w:rPr>
+          <w:lang w:eastAsia="ru-RU"/>
+        </w:rPr>
+        <w:t>олучение прибыли путем интеграции рекламы.</w:t>
       </w:r>
     </w:p>
     <w:p>
@@ -4866,7 +4738,7 @@
           <w:rFonts w:ascii="Arial" w:hAnsi="Arial" w:cs="Arial"/>
         </w:rPr>
       </w:pPr>
-      <w:bookmarkStart w:id="13" w:name="_Toc161067532"/>
+      <w:bookmarkStart w:id="13" w:name="_Toc161136323"/>
       <w:r>
         <w:t>Задачи приложения</w:t>
       </w:r>
@@ -4961,7 +4833,7 @@
       <w:pPr>
         <w:pStyle w:val="a2"/>
       </w:pPr>
-      <w:bookmarkStart w:id="14" w:name="_Toc161067533"/>
+      <w:bookmarkStart w:id="14" w:name="_Toc161136324"/>
       <w:r>
         <w:lastRenderedPageBreak/>
         <w:t xml:space="preserve">Требования к </w:t>
@@ -4975,7 +4847,7 @@
       <w:pPr>
         <w:pStyle w:val="a3"/>
       </w:pPr>
-      <w:bookmarkStart w:id="15" w:name="_Toc161067534"/>
+      <w:bookmarkStart w:id="15" w:name="_Toc161136325"/>
       <w:r>
         <w:t xml:space="preserve">Требования к </w:t>
       </w:r>
@@ -4991,7 +4863,7 @@
       <w:pPr>
         <w:pStyle w:val="a4"/>
       </w:pPr>
-      <w:bookmarkStart w:id="16" w:name="_Toc161067535"/>
+      <w:bookmarkStart w:id="16" w:name="_Toc161136326"/>
       <w:r>
         <w:t>Тре</w:t>
       </w:r>
@@ -5104,7 +4976,10 @@
         <w:pStyle w:val="a8"/>
       </w:pPr>
       <w:r>
-        <w:t xml:space="preserve">Система сборки </w:t>
+        <w:t>с</w:t>
+      </w:r>
+      <w:r>
+        <w:t xml:space="preserve">истема сборки </w:t>
       </w:r>
       <w:proofErr w:type="spellStart"/>
       <w:r>
@@ -5226,7 +5101,7 @@
       </w:r>
       <w:proofErr w:type="spellEnd"/>
       <w:r>
-        <w:t>;</w:t>
+        <w:t>.</w:t>
       </w:r>
     </w:p>
     <w:p>
@@ -5258,9 +5133,12 @@
       <w:pPr>
         <w:pStyle w:val="a4"/>
       </w:pPr>
-      <w:bookmarkStart w:id="17" w:name="_Toc161067536"/>
-      <w:r>
-        <w:t>Перспективы развития, модернизации АС</w:t>
+      <w:bookmarkStart w:id="17" w:name="_Toc161136327"/>
+      <w:r>
+        <w:t xml:space="preserve">Перспективы развития, модернизации </w:t>
+      </w:r>
+      <w:r>
+        <w:t>приложения</w:t>
       </w:r>
       <w:bookmarkEnd w:id="17"/>
     </w:p>
@@ -5283,7 +5161,10 @@
         <w:pStyle w:val="a8"/>
       </w:pPr>
       <w:r>
-        <w:t>Добавления подписки на курсы на платной основе</w:t>
+        <w:t>д</w:t>
+      </w:r>
+      <w:r>
+        <w:t>обавления подписки на курсы на платной основе</w:t>
       </w:r>
       <w:r>
         <w:t>;</w:t>
@@ -5294,14 +5175,20 @@
         <w:pStyle w:val="a8"/>
       </w:pPr>
       <w:r>
-        <w:t>Добавление системы отзывов с комментариями от пользователей;</w:t>
+        <w:t>д</w:t>
+      </w:r>
+      <w:r>
+        <w:t>обавление системы отзывов с</w:t>
+      </w:r>
+      <w:r>
+        <w:t xml:space="preserve"> комментариями от пользователей.</w:t>
       </w:r>
     </w:p>
     <w:p>
       <w:pPr>
         <w:pStyle w:val="a3"/>
       </w:pPr>
-      <w:bookmarkStart w:id="18" w:name="_Toc161067537"/>
+      <w:bookmarkStart w:id="18" w:name="_Toc161136328"/>
       <w:r>
         <w:t>Функциональные требования к приложению</w:t>
       </w:r>
@@ -5745,7 +5632,7 @@
           <w:rFonts w:ascii="Arial" w:hAnsi="Arial" w:cs="Arial"/>
         </w:rPr>
       </w:pPr>
-      <w:bookmarkStart w:id="19" w:name="_Toc161067538"/>
+      <w:bookmarkStart w:id="19" w:name="_Toc161136329"/>
       <w:r>
         <w:t>Требования к архитектуре приложения</w:t>
       </w:r>
@@ -5803,7 +5690,13 @@
         <w:rPr>
           <w:lang w:eastAsia="ru-RU"/>
         </w:rPr>
-        <w:t>.0 и новее.</w:t>
+        <w:t>.0 и новее</w:t>
+      </w:r>
+      <w:r>
+        <w:rPr>
+          <w:lang w:eastAsia="ru-RU"/>
+        </w:rPr>
+        <w:t>;</w:t>
       </w:r>
     </w:p>
     <w:p>
@@ -5896,7 +5789,13 @@
         <w:rPr>
           <w:lang w:eastAsia="ru-RU"/>
         </w:rPr>
-        <w:t>проектом, функционала, описанный в данном техническом задании.</w:t>
+        <w:t>проектом, функционала, описанн</w:t>
+      </w:r>
+      <w:r>
+        <w:rPr>
+          <w:lang w:eastAsia="ru-RU"/>
+        </w:rPr>
+        <w:t>ый в данном техническом задании;</w:t>
       </w:r>
     </w:p>
     <w:p>
@@ -6079,7 +5978,7 @@
           <w:szCs w:val="24"/>
         </w:rPr>
       </w:pPr>
-      <w:bookmarkStart w:id="20" w:name="_Toc161067539"/>
+      <w:bookmarkStart w:id="20" w:name="_Toc161136330"/>
       <w:r>
         <w:lastRenderedPageBreak/>
         <w:t>Требования к обслуживающему персоналу</w:t>
@@ -6106,7 +6005,7 @@
       <w:pPr>
         <w:pStyle w:val="a3"/>
       </w:pPr>
-      <w:bookmarkStart w:id="21" w:name="_Toc161067540"/>
+      <w:bookmarkStart w:id="21" w:name="_Toc161136331"/>
       <w:r>
         <w:t>Т</w:t>
       </w:r>
@@ -6515,7 +6414,7 @@
           <w:numId w:val="10"/>
         </w:numPr>
       </w:pPr>
-      <w:bookmarkStart w:id="22" w:name="_Toc161067541"/>
+      <w:bookmarkStart w:id="22" w:name="_Toc161136332"/>
       <w:r>
         <w:t>Общие элементы ве</w:t>
       </w:r>
@@ -6561,47 +6460,14 @@
       <w:pPr>
         <w:pStyle w:val="a3"/>
       </w:pPr>
-      <w:bookmarkStart w:id="23" w:name="_Toc161067542"/>
-      <w:r>
-        <w:t>Требования к видам обеспечения</w:t>
-      </w:r>
-      <w:r>
-        <w:t xml:space="preserve"> АС</w:t>
+      <w:bookmarkStart w:id="23" w:name="_Toc161136333"/>
+      <w:r>
+        <w:t xml:space="preserve">Общие технические требования к </w:t>
+      </w:r>
+      <w:r>
+        <w:t>приложению</w:t>
       </w:r>
       <w:bookmarkEnd w:id="23"/>
-    </w:p>
-    <w:p>
-      <w:pPr>
-        <w:pStyle w:val="a4"/>
-        <w:numPr>
-          <w:ilvl w:val="2"/>
-          <w:numId w:val="8"/>
-        </w:numPr>
-      </w:pPr>
-      <w:bookmarkStart w:id="24" w:name="_Toc161067543"/>
-      <w:r>
-        <w:t>Лингвистическое обеспечение АС</w:t>
-      </w:r>
-      <w:bookmarkEnd w:id="24"/>
-    </w:p>
-    <w:p>
-      <w:pPr>
-        <w:pStyle w:val="af4"/>
-      </w:pPr>
-      <w:r>
-        <w:t>В мобильном приложении для интерфейса пользователя должен использоваться русский язык.</w:t>
-      </w:r>
-    </w:p>
-    <w:p>
-      <w:pPr>
-        <w:pStyle w:val="a3"/>
-      </w:pPr>
-      <w:bookmarkStart w:id="25" w:name="_Toc161067544"/>
-      <w:r>
-        <w:lastRenderedPageBreak/>
-        <w:t>Общие технические требования к АС</w:t>
-      </w:r>
-      <w:bookmarkEnd w:id="25"/>
     </w:p>
     <w:p>
       <w:pPr>
@@ -6611,11 +6477,11 @@
           <w:numId w:val="9"/>
         </w:numPr>
       </w:pPr>
-      <w:bookmarkStart w:id="26" w:name="_Toc161067545"/>
+      <w:bookmarkStart w:id="24" w:name="_Toc161136334"/>
       <w:r>
         <w:t>Требования по безопасности</w:t>
       </w:r>
-      <w:bookmarkEnd w:id="26"/>
+      <w:bookmarkEnd w:id="24"/>
     </w:p>
     <w:p>
       <w:pPr>
@@ -6639,6 +6505,7 @@
         <w:pStyle w:val="a8"/>
       </w:pPr>
       <w:r>
+        <w:lastRenderedPageBreak/>
         <w:t>Пароли пользователей должны хранится в базе данных в хешированном виде</w:t>
       </w:r>
       <w:r>
@@ -6653,18 +6520,18 @@
       </w:r>
       <w:proofErr w:type="spellEnd"/>
       <w:r>
-        <w:t>;</w:t>
+        <w:t>.</w:t>
       </w:r>
     </w:p>
     <w:p>
       <w:pPr>
         <w:pStyle w:val="a4"/>
       </w:pPr>
-      <w:bookmarkStart w:id="27" w:name="_Toc161067546"/>
+      <w:bookmarkStart w:id="25" w:name="_Toc161136335"/>
       <w:r>
         <w:t>Дополнительные требования</w:t>
       </w:r>
-      <w:bookmarkEnd w:id="27"/>
+      <w:bookmarkEnd w:id="25"/>
     </w:p>
     <w:p>
       <w:pPr>
@@ -6678,40 +6545,40 @@
       <w:pPr>
         <w:pStyle w:val="a2"/>
       </w:pPr>
-      <w:bookmarkStart w:id="28" w:name="_Toc161067547"/>
+      <w:bookmarkStart w:id="26" w:name="_Toc161136336"/>
       <w:r>
         <w:lastRenderedPageBreak/>
         <w:t>Описание приложения</w:t>
       </w:r>
+      <w:bookmarkEnd w:id="26"/>
+    </w:p>
+    <w:p>
+      <w:pPr>
+        <w:pStyle w:val="a3"/>
+      </w:pPr>
+      <w:bookmarkStart w:id="27" w:name="_Toc161136337"/>
+      <w:r>
+        <w:t>Язык приложения</w:t>
+      </w:r>
+      <w:bookmarkEnd w:id="27"/>
+    </w:p>
+    <w:p>
+      <w:pPr>
+        <w:pStyle w:val="af4"/>
+      </w:pPr>
+      <w:r>
+        <w:t>Данное приложение поддерживает только русский язык.</w:t>
+      </w:r>
+    </w:p>
+    <w:p>
+      <w:pPr>
+        <w:pStyle w:val="a3"/>
+      </w:pPr>
+      <w:bookmarkStart w:id="28" w:name="_Toc161136338"/>
+      <w:r>
+        <w:t>Группы пользователей приложения</w:t>
+      </w:r>
       <w:bookmarkEnd w:id="28"/>
-    </w:p>
-    <w:p>
-      <w:pPr>
-        <w:pStyle w:val="a3"/>
-      </w:pPr>
-      <w:bookmarkStart w:id="29" w:name="_Toc161067548"/>
-      <w:r>
-        <w:t>Язык приложения</w:t>
-      </w:r>
-      <w:bookmarkEnd w:id="29"/>
-    </w:p>
-    <w:p>
-      <w:pPr>
-        <w:pStyle w:val="af4"/>
-      </w:pPr>
-      <w:r>
-        <w:t>Данное приложение поддерживает только русский язык.</w:t>
-      </w:r>
-    </w:p>
-    <w:p>
-      <w:pPr>
-        <w:pStyle w:val="a3"/>
-      </w:pPr>
-      <w:bookmarkStart w:id="30" w:name="_Toc161067549"/>
-      <w:r>
-        <w:t>Группы пользователей приложения</w:t>
-      </w:r>
-      <w:bookmarkEnd w:id="30"/>
     </w:p>
     <w:p>
       <w:pPr>
@@ -6737,7 +6604,13 @@
         <w:rPr>
           <w:lang w:eastAsia="ru-RU"/>
         </w:rPr>
-        <w:t>Неавторизованный пользователь;</w:t>
+        <w:t>н</w:t>
+      </w:r>
+      <w:r>
+        <w:rPr>
+          <w:lang w:eastAsia="ru-RU"/>
+        </w:rPr>
+        <w:t>еавторизованный пользователь;</w:t>
       </w:r>
     </w:p>
     <w:p>
@@ -6752,7 +6625,13 @@
         <w:rPr>
           <w:lang w:eastAsia="ru-RU"/>
         </w:rPr>
-        <w:t>Авторизованный пользователь;</w:t>
+        <w:t>а</w:t>
+      </w:r>
+      <w:r>
+        <w:rPr>
+          <w:lang w:eastAsia="ru-RU"/>
+        </w:rPr>
+        <w:t>вторизованный пользователь;</w:t>
       </w:r>
     </w:p>
     <w:p>
@@ -6767,7 +6646,13 @@
         <w:rPr>
           <w:lang w:eastAsia="ru-RU"/>
         </w:rPr>
-        <w:t>Администратор.</w:t>
+        <w:t>а</w:t>
+      </w:r>
+      <w:r>
+        <w:rPr>
+          <w:lang w:eastAsia="ru-RU"/>
+        </w:rPr>
+        <w:t>дминистратор.</w:t>
       </w:r>
     </w:p>
     <w:p>
@@ -6788,7 +6673,7 @@
       <w:pPr>
         <w:pStyle w:val="a4"/>
       </w:pPr>
-      <w:bookmarkStart w:id="31" w:name="_Toc161067550"/>
+      <w:bookmarkStart w:id="29" w:name="_Toc161136339"/>
       <w:r>
         <w:t xml:space="preserve">Экран </w:t>
       </w:r>
@@ -6798,68 +6683,68 @@
         </w:rPr>
         <w:t>splash</w:t>
       </w:r>
+      <w:bookmarkEnd w:id="29"/>
+    </w:p>
+    <w:p>
+      <w:pPr>
+        <w:pStyle w:val="af4"/>
+      </w:pPr>
+      <w:r>
+        <w:t>Входная точка в приложение для любых пользователей. На данном экране запрашиваются системные разрешения</w:t>
+      </w:r>
+      <w:r>
+        <w:t xml:space="preserve"> при первом входе в приложение. Н</w:t>
+      </w:r>
+      <w:r>
+        <w:t>апример, разрешение уведомлений и доступа к файловой системе устройства.</w:t>
+      </w:r>
+    </w:p>
+    <w:p>
+      <w:pPr>
+        <w:pStyle w:val="a4"/>
+      </w:pPr>
+      <w:bookmarkStart w:id="30" w:name="_Toc161136340"/>
+      <w:r>
+        <w:rPr>
+          <w:lang w:val="en-US"/>
+        </w:rPr>
+        <w:t>Onboarding</w:t>
+      </w:r>
+      <w:bookmarkEnd w:id="30"/>
+    </w:p>
+    <w:p>
+      <w:pPr>
+        <w:pStyle w:val="af4"/>
+      </w:pPr>
+      <w:r>
+        <w:t xml:space="preserve">Если пользователь первый раз запустил приложение, то показывается данная группа экранов. Данная группа экранов знакомит пользователя с ключевыми функциями приложения. Переключение экранов осуществляется с помощью </w:t>
+      </w:r>
+      <w:proofErr w:type="spellStart"/>
+      <w:r>
+        <w:t>свайпа</w:t>
+      </w:r>
+      <w:proofErr w:type="spellEnd"/>
+      <w:r>
+        <w:t xml:space="preserve"> влево или с помощью нажатия на кнопку «Далее». На последнем экране кнопка «Далее» заменяется на кнопку «Начать». </w:t>
+      </w:r>
+      <w:proofErr w:type="spellStart"/>
+      <w:r>
+        <w:t>Onboarding</w:t>
+      </w:r>
+      <w:proofErr w:type="spellEnd"/>
+      <w:r>
+        <w:t xml:space="preserve"> можно пропустить, нажав на «Х», находящийся в правом верхнем углу экрана.</w:t>
+      </w:r>
+    </w:p>
+    <w:p>
+      <w:pPr>
+        <w:pStyle w:val="a4"/>
+      </w:pPr>
+      <w:bookmarkStart w:id="31" w:name="_Toc161136341"/>
+      <w:r>
+        <w:t>Обучение</w:t>
+      </w:r>
       <w:bookmarkEnd w:id="31"/>
-    </w:p>
-    <w:p>
-      <w:pPr>
-        <w:pStyle w:val="af4"/>
-      </w:pPr>
-      <w:r>
-        <w:t>Входная точка в приложение для любых пользователей. На данном экране запрашиваются системные разрешения</w:t>
-      </w:r>
-      <w:r>
-        <w:t xml:space="preserve"> при первом входе в приложение. Н</w:t>
-      </w:r>
-      <w:r>
-        <w:t>апример, разрешение уведомлений и доступа к файловой системе устройства.</w:t>
-      </w:r>
-    </w:p>
-    <w:p>
-      <w:pPr>
-        <w:pStyle w:val="a4"/>
-      </w:pPr>
-      <w:bookmarkStart w:id="32" w:name="_Toc161067551"/>
-      <w:r>
-        <w:rPr>
-          <w:lang w:val="en-US"/>
-        </w:rPr>
-        <w:t>Onboarding</w:t>
-      </w:r>
-      <w:bookmarkEnd w:id="32"/>
-    </w:p>
-    <w:p>
-      <w:pPr>
-        <w:pStyle w:val="af4"/>
-      </w:pPr>
-      <w:r>
-        <w:t xml:space="preserve">Если пользователь первый раз запустил приложение, то показывается данная группа экранов. Данная группа экранов знакомит пользователя с ключевыми функциями приложения. Переключение экранов осуществляется с помощью </w:t>
-      </w:r>
-      <w:proofErr w:type="spellStart"/>
-      <w:r>
-        <w:t>свайпа</w:t>
-      </w:r>
-      <w:proofErr w:type="spellEnd"/>
-      <w:r>
-        <w:t xml:space="preserve"> влево или с помощью нажатия на кнопку «Далее». На последнем экране кнопка «Далее» заменяется на кнопку «Начать». </w:t>
-      </w:r>
-      <w:proofErr w:type="spellStart"/>
-      <w:r>
-        <w:t>Onboarding</w:t>
-      </w:r>
-      <w:proofErr w:type="spellEnd"/>
-      <w:r>
-        <w:t xml:space="preserve"> можно пропустить, нажав на «Х», находящийся в правом верхнем углу экрана.</w:t>
-      </w:r>
-    </w:p>
-    <w:p>
-      <w:pPr>
-        <w:pStyle w:val="a4"/>
-      </w:pPr>
-      <w:bookmarkStart w:id="33" w:name="_Toc161067552"/>
-      <w:r>
-        <w:t>Обучение</w:t>
-      </w:r>
-      <w:bookmarkEnd w:id="33"/>
     </w:p>
     <w:p>
       <w:pPr>
@@ -6896,10 +6781,84 @@
       <w:pPr>
         <w:pStyle w:val="a4"/>
       </w:pPr>
-      <w:bookmarkStart w:id="34" w:name="_Toc161067553"/>
+      <w:bookmarkStart w:id="32" w:name="_Toc161136342"/>
       <w:r>
         <w:t>Авторизация и регистрация</w:t>
       </w:r>
+      <w:bookmarkEnd w:id="32"/>
+    </w:p>
+    <w:p>
+      <w:pPr>
+        <w:pStyle w:val="af4"/>
+      </w:pPr>
+      <w:r>
+        <w:t xml:space="preserve">На экране регистрации пользователю будет предложено ввести свои </w:t>
+      </w:r>
+      <w:r>
+        <w:t>логин</w:t>
+      </w:r>
+      <w:r>
+        <w:t xml:space="preserve">, пароль и почту для создания </w:t>
+      </w:r>
+      <w:r>
+        <w:t>аккаунта</w:t>
+      </w:r>
+      <w:r>
+        <w:t>.</w:t>
+      </w:r>
+    </w:p>
+    <w:p>
+      <w:pPr>
+        <w:pStyle w:val="af4"/>
+      </w:pPr>
+      <w:r>
+        <w:t xml:space="preserve">На экране авторизации пользователю необходимо ввести свои </w:t>
+      </w:r>
+      <w:r>
+        <w:t>логин</w:t>
+      </w:r>
+      <w:r>
+        <w:t xml:space="preserve"> и пароль для входа в </w:t>
+      </w:r>
+      <w:r>
+        <w:t>аккаунт</w:t>
+      </w:r>
+      <w:r>
+        <w:t>.</w:t>
+      </w:r>
+    </w:p>
+    <w:p>
+      <w:pPr>
+        <w:pStyle w:val="a4"/>
+      </w:pPr>
+      <w:bookmarkStart w:id="33" w:name="_Toc161136343"/>
+      <w:r>
+        <w:t>Каталог</w:t>
+      </w:r>
+      <w:bookmarkEnd w:id="33"/>
+    </w:p>
+    <w:p>
+      <w:pPr>
+        <w:pStyle w:val="af4"/>
+      </w:pPr>
+      <w:r>
+        <w:t>На экране каталога пользователь имеет возможность находить курсы по фильтру через заданные теги или в строке поиск</w:t>
+      </w:r>
+      <w:r>
+        <w:t xml:space="preserve">а. После этого выводится список </w:t>
+      </w:r>
+      <w:r>
+        <w:t>отфильтрованных курсов для просмотра и дальнейшего взаимодействия. Пользователь может перейти на главную страницу курса или же открыть всплывающую «шторку» с кратким описанием курса.</w:t>
+      </w:r>
+    </w:p>
+    <w:p>
+      <w:pPr>
+        <w:pStyle w:val="a4"/>
+      </w:pPr>
+      <w:bookmarkStart w:id="34" w:name="_Toc161136344"/>
+      <w:r>
+        <w:t>Главный экран курса</w:t>
+      </w:r>
       <w:bookmarkEnd w:id="34"/>
     </w:p>
     <w:p>
@@ -6907,118 +6866,44 @@
         <w:pStyle w:val="af4"/>
       </w:pPr>
       <w:r>
-        <w:t xml:space="preserve">На экране регистрации пользователю будет предложено ввести свои </w:t>
-      </w:r>
-      <w:r>
-        <w:t>логин</w:t>
-      </w:r>
-      <w:r>
-        <w:t xml:space="preserve">, пароль и почту для создания </w:t>
-      </w:r>
-      <w:r>
-        <w:t>аккаунта</w:t>
-      </w:r>
-      <w:r>
-        <w:t>.</w:t>
-      </w:r>
+        <w:t xml:space="preserve">На главном экране курса отображается его название, описание, автор, общая оценка, список разделов и кнопка оформления подписки. Авторизованный пользователь, который не подписан на данный курс, имеет возможность просмотреть </w:t>
+      </w:r>
+      <w:proofErr w:type="spellStart"/>
+      <w:r>
+        <w:t>демо</w:t>
+      </w:r>
+      <w:proofErr w:type="spellEnd"/>
+      <w:r>
+        <w:t>-материалы курса и подписаться на курс. Авторизованный пользователь с подпиской на этот курс может изучать материал разделов курса и поставить оценку курсу.</w:t>
+      </w:r>
+    </w:p>
+    <w:p>
+      <w:pPr>
+        <w:pStyle w:val="a4"/>
+      </w:pPr>
+      <w:bookmarkStart w:id="35" w:name="_Toc161136345"/>
+      <w:r>
+        <w:t>Экран раздела курса</w:t>
+      </w:r>
+      <w:bookmarkEnd w:id="35"/>
     </w:p>
     <w:p>
       <w:pPr>
         <w:pStyle w:val="af4"/>
       </w:pPr>
       <w:r>
-        <w:t xml:space="preserve">На экране авторизации пользователю необходимо ввести свои </w:t>
-      </w:r>
-      <w:r>
-        <w:t>логин</w:t>
-      </w:r>
-      <w:r>
-        <w:t xml:space="preserve"> и пароль для входа в </w:t>
-      </w:r>
-      <w:r>
-        <w:t>аккаунт</w:t>
-      </w:r>
-      <w:r>
-        <w:t>.</w:t>
+        <w:t>Здесь отображается название раздела и его содержимое. Имеются переходы к списку разделов, следующему и предыдущему разделам, а также кнопка отметки прогресса.</w:t>
       </w:r>
     </w:p>
     <w:p>
       <w:pPr>
         <w:pStyle w:val="a4"/>
       </w:pPr>
-      <w:bookmarkStart w:id="35" w:name="_Toc161067554"/>
-      <w:r>
-        <w:t>Каталог</w:t>
-      </w:r>
-      <w:bookmarkEnd w:id="35"/>
-    </w:p>
-    <w:p>
-      <w:pPr>
-        <w:pStyle w:val="af4"/>
-      </w:pPr>
-      <w:r>
-        <w:t>На экране каталога пользователь имеет возможность находить курсы по фильтру через заданные теги или в строке поиск</w:t>
-      </w:r>
-      <w:r>
-        <w:t xml:space="preserve">а. После этого выводится список </w:t>
-      </w:r>
-      <w:r>
-        <w:t>отфильтрованных курсов для просмотра и дальнейшего взаимодействия. Пользователь может перейти на главную страницу курса или же открыть всплывающую «шторку» с кратким описанием курса.</w:t>
-      </w:r>
-    </w:p>
-    <w:p>
-      <w:pPr>
-        <w:pStyle w:val="a4"/>
-      </w:pPr>
-      <w:bookmarkStart w:id="36" w:name="_Toc161067555"/>
-      <w:r>
-        <w:t>Главный экран курса</w:t>
+      <w:bookmarkStart w:id="36" w:name="_Toc161136346"/>
+      <w:r>
+        <w:t>Профиль</w:t>
       </w:r>
       <w:bookmarkEnd w:id="36"/>
-    </w:p>
-    <w:p>
-      <w:pPr>
-        <w:pStyle w:val="af4"/>
-      </w:pPr>
-      <w:r>
-        <w:t xml:space="preserve">На главном экране курса отображается его название, описание, автор, общая оценка, список разделов и кнопка оформления подписки. Авторизованный пользователь, который не подписан на данный курс, имеет возможность просмотреть </w:t>
-      </w:r>
-      <w:proofErr w:type="spellStart"/>
-      <w:r>
-        <w:t>демо</w:t>
-      </w:r>
-      <w:proofErr w:type="spellEnd"/>
-      <w:r>
-        <w:t>-материалы курса и подписаться на курс. Авторизованный пользователь с подпиской на этот курс может изучать материал разделов курса и поставить оценку курсу.</w:t>
-      </w:r>
-    </w:p>
-    <w:p>
-      <w:pPr>
-        <w:pStyle w:val="a4"/>
-      </w:pPr>
-      <w:bookmarkStart w:id="37" w:name="_Toc161067556"/>
-      <w:r>
-        <w:t>Экран раздела курса</w:t>
-      </w:r>
-      <w:bookmarkEnd w:id="37"/>
-    </w:p>
-    <w:p>
-      <w:pPr>
-        <w:pStyle w:val="af4"/>
-      </w:pPr>
-      <w:r>
-        <w:t>Здесь отображается название раздела и его содержимое. Имеются переходы к списку разделов, следующему и предыдущему разделам, а также кнопка отметки прогресса.</w:t>
-      </w:r>
-    </w:p>
-    <w:p>
-      <w:pPr>
-        <w:pStyle w:val="a4"/>
-      </w:pPr>
-      <w:bookmarkStart w:id="38" w:name="_Toc161067557"/>
-      <w:r>
-        <w:t>Профиль</w:t>
-      </w:r>
-      <w:bookmarkEnd w:id="38"/>
     </w:p>
     <w:p>
       <w:pPr>
@@ -7057,56 +6942,56 @@
       <w:pPr>
         <w:pStyle w:val="a4"/>
       </w:pPr>
-      <w:bookmarkStart w:id="39" w:name="_Toc161067558"/>
+      <w:bookmarkStart w:id="37" w:name="_Toc161136347"/>
       <w:r>
         <w:t>Экран пройденных курсов</w:t>
       </w:r>
+      <w:bookmarkEnd w:id="37"/>
+      <w:r>
+        <w:t xml:space="preserve"> </w:t>
+      </w:r>
+    </w:p>
+    <w:p>
+      <w:pPr>
+        <w:pStyle w:val="af4"/>
+      </w:pPr>
+      <w:r>
+        <w:t>Здесь пользователь может увидеть список всех пройденных им курсов и перейти на главный экран конкретного курса.</w:t>
+      </w:r>
+    </w:p>
+    <w:p>
+      <w:pPr>
+        <w:pStyle w:val="a4"/>
+      </w:pPr>
+      <w:bookmarkStart w:id="38" w:name="_Toc161136348"/>
+      <w:r>
+        <w:t>Редактор курса</w:t>
+      </w:r>
+      <w:bookmarkEnd w:id="38"/>
+    </w:p>
+    <w:p>
+      <w:pPr>
+        <w:pStyle w:val="af4"/>
+      </w:pPr>
+      <w:r>
+        <w:t>Здесь пользователь может создать новый или отредактировать уже существующие курсы, если он является автором или администратором.</w:t>
+      </w:r>
+    </w:p>
+    <w:p>
+      <w:pPr>
+        <w:pStyle w:val="a4"/>
+      </w:pPr>
+      <w:bookmarkStart w:id="39" w:name="_Toc161136349"/>
+      <w:r>
+        <w:t>Настройки</w:t>
+      </w:r>
       <w:bookmarkEnd w:id="39"/>
-      <w:r>
-        <w:t xml:space="preserve"> </w:t>
-      </w:r>
     </w:p>
     <w:p>
       <w:pPr>
         <w:pStyle w:val="af4"/>
       </w:pPr>
       <w:r>
-        <w:t>Здесь пользователь может увидеть список всех пройденных им курсов и перейти на главный экран конкретного курса.</w:t>
-      </w:r>
-    </w:p>
-    <w:p>
-      <w:pPr>
-        <w:pStyle w:val="a4"/>
-      </w:pPr>
-      <w:bookmarkStart w:id="40" w:name="_Toc161067559"/>
-      <w:r>
-        <w:t>Редактор курса</w:t>
-      </w:r>
-      <w:bookmarkEnd w:id="40"/>
-    </w:p>
-    <w:p>
-      <w:pPr>
-        <w:pStyle w:val="af4"/>
-      </w:pPr>
-      <w:r>
-        <w:t>Здесь пользователь может создать новый или отредактировать уже существующие курсы, если он является автором или администратором.</w:t>
-      </w:r>
-    </w:p>
-    <w:p>
-      <w:pPr>
-        <w:pStyle w:val="a4"/>
-      </w:pPr>
-      <w:bookmarkStart w:id="41" w:name="_Toc161067560"/>
-      <w:r>
-        <w:t>Настройки</w:t>
-      </w:r>
-      <w:bookmarkEnd w:id="41"/>
-    </w:p>
-    <w:p>
-      <w:pPr>
-        <w:pStyle w:val="af4"/>
-      </w:pPr>
-      <w:r>
         <w:t>Здесь авторизованный пользователь имеет возможность редактировать личную информацию, настроить приложение и выйти из аккаунта.</w:t>
       </w:r>
     </w:p>
@@ -7114,7 +6999,7 @@
       <w:pPr>
         <w:pStyle w:val="a2"/>
       </w:pPr>
-      <w:bookmarkStart w:id="42" w:name="_Toc161067561"/>
+      <w:bookmarkStart w:id="40" w:name="_Toc161136350"/>
       <w:r>
         <w:lastRenderedPageBreak/>
         <w:t xml:space="preserve">Состав и содержание работ по созданию </w:t>
@@ -7122,7 +7007,7 @@
       <w:r>
         <w:t>приложения</w:t>
       </w:r>
-      <w:bookmarkEnd w:id="42"/>
+      <w:bookmarkEnd w:id="40"/>
     </w:p>
     <w:p>
       <w:pPr>
@@ -7143,7 +7028,10 @@
         <w:pStyle w:val="a8"/>
       </w:pPr>
       <w:r>
-        <w:t>Сбор</w:t>
+        <w:t>с</w:t>
+      </w:r>
+      <w:r>
+        <w:t>бор</w:t>
       </w:r>
       <w:r>
         <w:t xml:space="preserve"> необходимой информации, постановка целей, задач </w:t>
@@ -7172,7 +7060,10 @@
         <w:pStyle w:val="a8"/>
       </w:pPr>
       <w:r>
-        <w:t>Анализ предметной области, анализ конкурентов и построение</w:t>
+        <w:t>а</w:t>
+      </w:r>
+      <w:r>
+        <w:t>нализ предметной области, анализ конкурентов и построение</w:t>
       </w:r>
       <w:r>
         <w:t xml:space="preserve"> </w:t>
@@ -7186,7 +7077,10 @@
         <w:pStyle w:val="a8"/>
       </w:pPr>
       <w:r>
-        <w:t>Построение модели программы, описание спецификаций данных,</w:t>
+        <w:t>п</w:t>
+      </w:r>
+      <w:r>
+        <w:t>остроение модели программы, описание спецификаций данных,</w:t>
       </w:r>
       <w:r>
         <w:t xml:space="preserve"> </w:t>
@@ -7206,7 +7100,10 @@
         <w:pStyle w:val="a8"/>
       </w:pPr>
       <w:r>
-        <w:t>Разработка рабочего проекта, состоящего из написания кода,</w:t>
+        <w:t>р</w:t>
+      </w:r>
+      <w:r>
+        <w:t>азработка рабочего проекта, состоящего из написания кода,</w:t>
       </w:r>
       <w:r>
         <w:t xml:space="preserve"> </w:t>
@@ -7220,7 +7117,10 @@
         <w:pStyle w:val="a8"/>
       </w:pPr>
       <w:r>
-        <w:t>Проведение тестир</w:t>
+        <w:t>п</w:t>
+      </w:r>
+      <w:r>
+        <w:t>роведение тестир</w:t>
       </w:r>
       <w:r>
         <w:t>ования программного обеспечения.</w:t>
@@ -7230,7 +7130,7 @@
       <w:pPr>
         <w:pStyle w:val="a2"/>
       </w:pPr>
-      <w:bookmarkStart w:id="43" w:name="_Toc161067562"/>
+      <w:bookmarkStart w:id="41" w:name="_Toc161136351"/>
       <w:r>
         <w:lastRenderedPageBreak/>
         <w:t xml:space="preserve">Порядок разработки </w:t>
@@ -7238,7 +7138,7 @@
       <w:r>
         <w:t>приложения</w:t>
       </w:r>
-      <w:bookmarkEnd w:id="43"/>
+      <w:bookmarkEnd w:id="41"/>
     </w:p>
     <w:p>
       <w:pPr>
@@ -7407,7 +7307,7 @@
       <w:pPr>
         <w:pStyle w:val="a2"/>
       </w:pPr>
-      <w:bookmarkStart w:id="44" w:name="_Toc161067563"/>
+      <w:bookmarkStart w:id="42" w:name="_Toc161136352"/>
       <w:r>
         <w:lastRenderedPageBreak/>
         <w:t xml:space="preserve">Порядок контроля и приемки </w:t>
@@ -7415,7 +7315,7 @@
       <w:r>
         <w:t>приложения</w:t>
       </w:r>
-      <w:bookmarkEnd w:id="44"/>
+      <w:bookmarkEnd w:id="42"/>
     </w:p>
     <w:p>
       <w:pPr>
@@ -7505,7 +7405,13 @@
         <w:pStyle w:val="a8"/>
       </w:pPr>
       <w:r>
-        <w:t>2 аттестация (середина апреля 2024) - написана основополагающая часть кода приложения, реализована БД и ее взаимодействие с сервером, проведена отладка и доработка кода, проведено тестирование по работе системы;</w:t>
+        <w:t xml:space="preserve">2 аттестация (середина апреля 2024) - написана основополагающая часть кода приложения, реализована БД и ее взаимодействие с сервером, проведена отладка и доработка кода, проведено тестирование по работе </w:t>
+      </w:r>
+      <w:r>
+        <w:t>приложения</w:t>
+      </w:r>
+      <w:r>
+        <w:t>;</w:t>
       </w:r>
     </w:p>
     <w:p>
@@ -7513,14 +7419,20 @@
         <w:pStyle w:val="a8"/>
       </w:pPr>
       <w:r>
-        <w:t>3 аттестация (конец мая 2024) - разработан курсовой проект, выполнены завершающие работы по доработке приложения, предоставлена готовая система.</w:t>
+        <w:t>3 аттестация (конец мая 2024) - разработан курсовой проект, выполнены завершающие работы по доработке п</w:t>
+      </w:r>
+      <w:r>
+        <w:t>риложения, предоставлена готовое приложение</w:t>
+      </w:r>
+      <w:r>
+        <w:t>.</w:t>
       </w:r>
     </w:p>
     <w:p>
       <w:pPr>
         <w:pStyle w:val="a2"/>
       </w:pPr>
-      <w:bookmarkStart w:id="45" w:name="_Toc161067564"/>
+      <w:bookmarkStart w:id="43" w:name="_Toc161136353"/>
       <w:r>
         <w:lastRenderedPageBreak/>
         <w:t>Т</w:t>
@@ -7528,54 +7440,72 @@
       <w:r>
         <w:t>ребования к документированию</w:t>
       </w:r>
+      <w:bookmarkEnd w:id="43"/>
+    </w:p>
+    <w:p>
+      <w:pPr>
+        <w:pStyle w:val="a3"/>
+      </w:pPr>
+      <w:bookmarkStart w:id="44" w:name="_Toc161136354"/>
+      <w:r>
+        <w:t>Перечень подлежащих разработке документов</w:t>
+      </w:r>
+      <w:bookmarkEnd w:id="44"/>
+    </w:p>
+    <w:p>
+      <w:pPr>
+        <w:pStyle w:val="a8"/>
+      </w:pPr>
+      <w:r>
+        <w:t>Техническое задание</w:t>
+      </w:r>
+      <w:r>
+        <w:rPr>
+          <w:lang w:val="en-US"/>
+        </w:rPr>
+        <w:t>;</w:t>
+      </w:r>
+    </w:p>
+    <w:p>
+      <w:pPr>
+        <w:pStyle w:val="a8"/>
+      </w:pPr>
+      <w:r>
+        <w:t>Курсовой проект</w:t>
+      </w:r>
+      <w:r>
+        <w:rPr>
+          <w:lang w:val="en-US"/>
+        </w:rPr>
+        <w:t>;</w:t>
+      </w:r>
+    </w:p>
+    <w:p>
+      <w:pPr>
+        <w:pStyle w:val="a8"/>
+      </w:pPr>
+      <w:r>
+        <w:t>Сопроводительное письмо</w:t>
+      </w:r>
+      <w:r>
+        <w:rPr>
+          <w:lang w:val="en-US"/>
+        </w:rPr>
+        <w:t>.</w:t>
+      </w:r>
+    </w:p>
+    <w:p>
+      <w:pPr>
+        <w:pStyle w:val="a3"/>
+      </w:pPr>
+      <w:bookmarkStart w:id="45" w:name="_Toc161136355"/>
+      <w:r>
+        <w:t>Вид представления и количество документов</w:t>
+      </w:r>
       <w:bookmarkEnd w:id="45"/>
     </w:p>
     <w:p>
       <w:pPr>
-        <w:pStyle w:val="a3"/>
-      </w:pPr>
-      <w:bookmarkStart w:id="46" w:name="_Toc161067565"/>
-      <w:r>
-        <w:t>Перечень подлежащих разработке документов</w:t>
-      </w:r>
-      <w:bookmarkEnd w:id="46"/>
-    </w:p>
-    <w:p>
-      <w:pPr>
-        <w:pStyle w:val="a8"/>
-      </w:pPr>
-      <w:r>
-        <w:t>Техническое задание</w:t>
-      </w:r>
-    </w:p>
-    <w:p>
-      <w:pPr>
-        <w:pStyle w:val="a8"/>
-      </w:pPr>
-      <w:r>
-        <w:t>Курсовой проект</w:t>
-      </w:r>
-    </w:p>
-    <w:p>
-      <w:pPr>
-        <w:pStyle w:val="a8"/>
-      </w:pPr>
-      <w:r>
-        <w:t>Сопроводительное письмо</w:t>
-      </w:r>
-    </w:p>
-    <w:p>
-      <w:pPr>
-        <w:pStyle w:val="a3"/>
-      </w:pPr>
-      <w:bookmarkStart w:id="47" w:name="_Toc161067566"/>
-      <w:r>
-        <w:t>Вид представления и количество документов</w:t>
-      </w:r>
-      <w:bookmarkEnd w:id="47"/>
-    </w:p>
-    <w:p>
-      <w:pPr>
         <w:pStyle w:val="af4"/>
       </w:pPr>
       <w:r>
@@ -7615,12 +7545,12 @@
       <w:pPr>
         <w:pStyle w:val="af3"/>
       </w:pPr>
-      <w:bookmarkStart w:id="48" w:name="_Toc161067567"/>
+      <w:bookmarkStart w:id="46" w:name="_Toc161136356"/>
       <w:r>
         <w:lastRenderedPageBreak/>
         <w:t>Приложение</w:t>
       </w:r>
-      <w:bookmarkEnd w:id="48"/>
+      <w:bookmarkEnd w:id="46"/>
     </w:p>
     <w:p>
       <w:pPr>
@@ -7647,7 +7577,7 @@
             <v:path o:extrusionok="f" gradientshapeok="t" o:connecttype="rect"/>
             <o:lock v:ext="edit" aspectratio="t"/>
           </v:shapetype>
-          <v:shape id="_x0000_i1069" type="#_x0000_t75" style="width:467.45pt;height:404.05pt">
+          <v:shape id="_x0000_i1025" type="#_x0000_t75" style="width:467.25pt;height:403.5pt">
             <v:imagedata r:id="rId12" o:title="Диаграмма прецедентов (user)"/>
           </v:shape>
         </w:pict>
@@ -7683,7 +7613,7 @@
         </w:rPr>
         <w:lastRenderedPageBreak/>
         <w:pict w14:anchorId="4BBEDD22">
-          <v:shape id="_x0000_i1070" type="#_x0000_t75" style="width:416.95pt;height:285.85pt">
+          <v:shape id="_x0000_i1026" type="#_x0000_t75" style="width:417pt;height:285.75pt">
             <v:imagedata r:id="rId13" o:title="Диаграмма прецедентов (unauthorized user)"/>
           </v:shape>
         </w:pict>
@@ -7720,7 +7650,7 @@
       <w:r>
         <w:lastRenderedPageBreak/>
         <w:pict w14:anchorId="1BFDED7E">
-          <v:shape id="_x0000_i1071" type="#_x0000_t75" style="width:465.3pt;height:555.6pt">
+          <v:shape id="_x0000_i1027" type="#_x0000_t75" style="width:465pt;height:555.75pt">
             <v:imagedata r:id="rId14" o:title="Диаграмма прецедентов (admin)"/>
           </v:shape>
         </w:pict>
@@ -7750,7 +7680,7 @@
       <w:r>
         <w:lastRenderedPageBreak/>
         <w:pict w14:anchorId="6B083EB5">
-          <v:shape id="_x0000_i1072" type="#_x0000_t75" style="width:467.45pt;height:499.7pt">
+          <v:shape id="_x0000_i1028" type="#_x0000_t75" style="width:467.25pt;height:498.75pt">
             <v:imagedata r:id="rId15" o:title="ActivityDiagram"/>
           </v:shape>
         </w:pict>
@@ -7780,7 +7710,7 @@
         </w:rPr>
         <w:lastRenderedPageBreak/>
         <w:pict w14:anchorId="47E0A7F8">
-          <v:shape id="_x0000_i1073" type="#_x0000_t75" style="width:467.45pt;height:634.05pt">
+          <v:shape id="_x0000_i1029" type="#_x0000_t75" style="width:468pt;height:633.75pt">
             <v:imagedata r:id="rId16" o:title="Sequence diagram 1"/>
           </v:shape>
         </w:pict>
@@ -7807,7 +7737,7 @@
         </w:rPr>
         <w:lastRenderedPageBreak/>
         <w:pict w14:anchorId="7094215A">
-          <v:shape id="_x0000_i1074" type="#_x0000_t75" style="width:437.35pt;height:673.8pt">
+          <v:shape id="_x0000_i1030" type="#_x0000_t75" style="width:437.25pt;height:673.5pt">
             <v:imagedata r:id="rId17" o:title="Sequence diagram 2"/>
           </v:shape>
         </w:pict>
@@ -7834,7 +7764,7 @@
         </w:rPr>
         <w:lastRenderedPageBreak/>
         <w:pict w14:anchorId="44DFB7E4">
-          <v:shape id="_x0000_i1075" type="#_x0000_t75" style="width:465.3pt;height:454.55pt">
+          <v:shape id="_x0000_i1031" type="#_x0000_t75" style="width:465.75pt;height:454.5pt">
             <v:imagedata r:id="rId18" o:title="Sequence diagram 3"/>
           </v:shape>
         </w:pict>
@@ -7850,6 +7780,77 @@
       <w:r>
         <w:t>Диаграмма последовательности (продолжение)</w:t>
       </w:r>
+    </w:p>
+    <w:p>
+      <w:pPr>
+        <w:rPr>
+          <w:lang w:val="en-US"/>
+        </w:rPr>
+      </w:pPr>
+    </w:p>
+    <w:p>
+      <w:pPr>
+        <w:rPr>
+          <w:lang w:val="en-US"/>
+        </w:rPr>
+      </w:pPr>
+    </w:p>
+    <w:p>
+      <w:pPr>
+        <w:rPr>
+          <w:lang w:val="en-US"/>
+        </w:rPr>
+      </w:pPr>
+    </w:p>
+    <w:p>
+      <w:pPr>
+        <w:rPr>
+          <w:lang w:val="en-US"/>
+        </w:rPr>
+      </w:pPr>
+    </w:p>
+    <w:p>
+      <w:pPr>
+        <w:rPr>
+          <w:lang w:val="en-US"/>
+        </w:rPr>
+      </w:pPr>
+    </w:p>
+    <w:p>
+      <w:pPr>
+        <w:rPr>
+          <w:lang w:val="en-US"/>
+        </w:rPr>
+      </w:pPr>
+    </w:p>
+    <w:p>
+      <w:pPr>
+        <w:rPr>
+          <w:lang w:val="en-US"/>
+        </w:rPr>
+      </w:pPr>
+    </w:p>
+    <w:p>
+      <w:pPr>
+        <w:rPr>
+          <w:lang w:val="en-US"/>
+        </w:rPr>
+      </w:pPr>
+    </w:p>
+    <w:p>
+      <w:pPr>
+        <w:rPr>
+          <w:lang w:val="en-US"/>
+        </w:rPr>
+      </w:pPr>
+    </w:p>
+    <w:p>
+      <w:pPr>
+        <w:jc w:val="center"/>
+        <w:rPr>
+          <w:lang w:val="en-US"/>
+        </w:rPr>
+      </w:pPr>
     </w:p>
     <w:sectPr>
       <w:footerReference w:type="default" r:id="rId19"/>
@@ -7898,6 +7899,7 @@
         <w:docPartUnique/>
       </w:docPartObj>
     </w:sdtPr>
+    <w:sdtEndPr/>
     <w:sdtContent>
       <w:p>
         <w:pPr>
@@ -7917,7 +7919,7 @@
           <w:rPr>
             <w:noProof/>
           </w:rPr>
-          <w:t>3</w:t>
+          <w:t>21</w:t>
         </w:r>
         <w:r>
           <w:fldChar w:fldCharType="end"/>
@@ -7925,7 +7927,13 @@
       </w:p>
     </w:sdtContent>
   </w:sdt>
-  <w:p/>
+  <w:p>
+    <w:pPr>
+      <w:rPr>
+        <w:lang w:val="en-US"/>
+      </w:rPr>
+    </w:pPr>
+  </w:p>
 </w:ftr>
 </file>
 
@@ -9330,6 +9338,7 @@
   <w:style w:type="character" w:default="1" w:styleId="aa">
     <w:name w:val="Default Paragraph Font"/>
     <w:uiPriority w:val="1"/>
+    <w:semiHidden/>
     <w:unhideWhenUsed/>
   </w:style>
   <w:style w:type="table" w:default="1" w:styleId="ab">
@@ -9386,7 +9395,7 @@
     <w:link w:val="af"/>
     <w:uiPriority w:val="99"/>
     <w:unhideWhenUsed/>
-    <w:rsid w:val="001C3422"/>
+    <w:rsid w:val="006370CA"/>
     <w:pPr>
       <w:tabs>
         <w:tab w:val="center" w:pos="4677"/>
@@ -9394,14 +9403,18 @@
       </w:tabs>
       <w:spacing w:after="0" w:line="240" w:lineRule="auto"/>
     </w:pPr>
+    <w:rPr>
+      <w:rFonts w:ascii="Times New Roman" w:hAnsi="Times New Roman"/>
+    </w:rPr>
   </w:style>
   <w:style w:type="character" w:customStyle="1" w:styleId="af">
     <w:name w:val="Нижний колонтитул Знак"/>
     <w:basedOn w:val="aa"/>
     <w:link w:val="ae"/>
     <w:uiPriority w:val="99"/>
-    <w:rsid w:val="001C3422"/>
+    <w:rsid w:val="006370CA"/>
     <w:rPr>
+      <w:rFonts w:ascii="Times New Roman" w:hAnsi="Times New Roman"/>
       <w14:ligatures w14:val="none"/>
     </w:rPr>
   </w:style>
@@ -10337,7 +10350,7 @@
 </file>
 
 <file path=customXml/itemProps1.xml><?xml version="1.0" encoding="utf-8"?>
-<ds:datastoreItem xmlns:ds="http://schemas.openxmlformats.org/officeDocument/2006/customXml" ds:itemID="{89C51648-6D33-46C0-AA5A-AF7DC108FD2E}">
+<ds:datastoreItem xmlns:ds="http://schemas.openxmlformats.org/officeDocument/2006/customXml" ds:itemID="{B0F0FB7A-FF70-440E-9062-BE7DF9D4D9DD}">
   <ds:schemaRefs>
     <ds:schemaRef ds:uri="http://schemas.openxmlformats.org/officeDocument/2006/bibliography"/>
   </ds:schemaRefs>

</xml_diff>